<commit_message>
vista crear insertando empleado  | subiendo imagen
</commit_message>
<xml_diff>
--- a/cursoCrud.docx
+++ b/cursoCrud.docx
@@ -127,7 +127,6 @@
       <w:r>
         <w:t xml:space="preserve">un segundo con </w:t>
       </w:r>
-      <w:proofErr w:type="spellStart"/>
       <w:r>
         <w:rPr>
           <w:b/>
@@ -135,36 +134,18 @@
         </w:rPr>
         <w:t>mysql</w:t>
       </w:r>
-      <w:proofErr w:type="spellEnd"/>
       <w:r>
         <w:t xml:space="preserve"> y un tercero con </w:t>
       </w:r>
-      <w:proofErr w:type="spellStart"/>
-      <w:r>
-        <w:rPr>
-          <w:b/>
-          <w:bCs/>
-        </w:rPr>
-        <w:t>phpmyadmin</w:t>
-      </w:r>
-      <w:proofErr w:type="spellEnd"/>
-      <w:r>
-        <w:rPr>
-          <w:b/>
-          <w:bCs/>
-        </w:rPr>
-        <w:t xml:space="preserve"> </w:t>
-      </w:r>
-      <w:r>
-        <w:t xml:space="preserve">que </w:t>
-      </w:r>
-      <w:proofErr w:type="spellStart"/>
-      <w:r>
-        <w:t>jará</w:t>
-      </w:r>
-      <w:proofErr w:type="spellEnd"/>
-      <w:r>
-        <w:t xml:space="preserve"> más sencillo el trabajo con la BBDD.</w:t>
+      <w:r>
+        <w:rPr>
+          <w:b/>
+          <w:bCs/>
+        </w:rPr>
+        <w:t xml:space="preserve">phpmyadmin </w:t>
+      </w:r>
+      <w:r>
+        <w:t>que jará más sencillo el trabajo con la BBDD.</w:t>
       </w:r>
     </w:p>
     <w:p/>
@@ -224,21 +205,12 @@
       <w:r>
         <w:t xml:space="preserve">Ya tenemos en el directorio dos directorios </w:t>
       </w:r>
-      <w:proofErr w:type="spellStart"/>
-      <w:r>
-        <w:rPr>
-          <w:b/>
-          <w:bCs/>
-        </w:rPr>
-        <w:t>db</w:t>
-      </w:r>
-      <w:proofErr w:type="spellEnd"/>
-      <w:r>
-        <w:rPr>
-          <w:b/>
-          <w:bCs/>
-        </w:rPr>
-        <w:t xml:space="preserve">-init </w:t>
+      <w:r>
+        <w:rPr>
+          <w:b/>
+          <w:bCs/>
+        </w:rPr>
+        <w:t xml:space="preserve">db-init </w:t>
       </w:r>
       <w:r>
         <w:t xml:space="preserve">y </w:t>
@@ -256,23 +228,7 @@
     </w:p>
     <w:p>
       <w:r>
-        <w:t>Además de tres contenedores funcionando. (</w:t>
-      </w:r>
-      <w:proofErr w:type="spellStart"/>
-      <w:r>
-        <w:t>bd</w:t>
-      </w:r>
-      <w:proofErr w:type="spellEnd"/>
-      <w:r>
-        <w:t xml:space="preserve">, </w:t>
-      </w:r>
-      <w:proofErr w:type="spellStart"/>
-      <w:r>
-        <w:t>phpmyadmin</w:t>
-      </w:r>
-      <w:proofErr w:type="spellEnd"/>
-      <w:r>
-        <w:t>, servidor)</w:t>
+        <w:t>Además de tres contenedores funcionando. (bd, phpmyadmin, servidor)</w:t>
       </w:r>
     </w:p>
     <w:p>
@@ -419,39 +375,7 @@
           <w:b/>
           <w:bCs/>
         </w:rPr>
-        <w:t xml:space="preserve">docker </w:t>
-      </w:r>
-      <w:proofErr w:type="spellStart"/>
-      <w:r>
-        <w:rPr>
-          <w:b/>
-          <w:bCs/>
-        </w:rPr>
-        <w:t>exec</w:t>
-      </w:r>
-      <w:proofErr w:type="spellEnd"/>
-      <w:r>
-        <w:rPr>
-          <w:b/>
-          <w:bCs/>
-        </w:rPr>
-        <w:t xml:space="preserve"> -</w:t>
-      </w:r>
-      <w:proofErr w:type="spellStart"/>
-      <w:r>
-        <w:rPr>
-          <w:b/>
-          <w:bCs/>
-        </w:rPr>
-        <w:t>it</w:t>
-      </w:r>
-      <w:proofErr w:type="spellEnd"/>
-      <w:r>
-        <w:rPr>
-          <w:b/>
-          <w:bCs/>
-        </w:rPr>
-        <w:t xml:space="preserve"> </w:t>
+        <w:t xml:space="preserve">docker exec -it </w:t>
       </w:r>
       <w:r>
         <w:rPr>
@@ -465,39 +389,7 @@
           <w:b/>
           <w:bCs/>
         </w:rPr>
-        <w:t>_servidor_1 /</w:t>
-      </w:r>
-      <w:proofErr w:type="spellStart"/>
-      <w:r>
-        <w:rPr>
-          <w:b/>
-          <w:bCs/>
-        </w:rPr>
-        <w:t>bin</w:t>
-      </w:r>
-      <w:proofErr w:type="spellEnd"/>
-      <w:r>
-        <w:rPr>
-          <w:b/>
-          <w:bCs/>
-        </w:rPr>
-        <w:t>/</w:t>
-      </w:r>
-      <w:proofErr w:type="spellStart"/>
-      <w:r>
-        <w:rPr>
-          <w:b/>
-          <w:bCs/>
-        </w:rPr>
-        <w:t>bash</w:t>
-      </w:r>
-      <w:proofErr w:type="spellEnd"/>
-      <w:r>
-        <w:rPr>
-          <w:b/>
-          <w:bCs/>
-        </w:rPr>
-        <w:t xml:space="preserve"> </w:t>
+        <w:t xml:space="preserve">_servidor_1 /bin/bash </w:t>
       </w:r>
       <w:r>
         <w:rPr>
@@ -508,15 +400,7 @@
         <w:sym w:font="Wingdings" w:char="F0E0"/>
       </w:r>
       <w:r>
-        <w:t xml:space="preserve"> Ejecuta el </w:t>
-      </w:r>
-      <w:proofErr w:type="spellStart"/>
-      <w:r>
-        <w:t>bash</w:t>
-      </w:r>
-      <w:proofErr w:type="spellEnd"/>
-      <w:r>
-        <w:t xml:space="preserve"> del servidor</w:t>
+        <w:t xml:space="preserve"> Ejecuta el bash del servidor</w:t>
       </w:r>
     </w:p>
     <w:p>
@@ -700,19 +584,8 @@
           <w:bCs/>
           <w:lang w:val="en-US" w:eastAsia="en-US"/>
         </w:rPr>
-        <w:t>" --prefer-</w:t>
-      </w:r>
-      <w:proofErr w:type="spellStart"/>
-      <w:r>
-        <w:rPr>
-          <w:rFonts w:asciiTheme="minorHAnsi" w:eastAsiaTheme="minorHAnsi" w:hAnsiTheme="minorHAnsi" w:cstheme="minorBidi"/>
-          <w:b/>
-          <w:bCs/>
-          <w:lang w:val="en-US" w:eastAsia="en-US"/>
-        </w:rPr>
-        <w:t>dist</w:t>
-      </w:r>
-      <w:proofErr w:type="spellEnd"/>
+        <w:t>" --prefer-dist</w:t>
+      </w:r>
     </w:p>
     <w:p>
       <w:pPr>
@@ -1063,23 +936,7 @@
           <w:lang w:eastAsia="en-US"/>
         </w:rPr>
         <w:lastRenderedPageBreak/>
-        <w:t xml:space="preserve">A </w:t>
-      </w:r>
-      <w:proofErr w:type="spellStart"/>
-      <w:r>
-        <w:rPr>
-          <w:rFonts w:asciiTheme="minorHAnsi" w:eastAsiaTheme="minorHAnsi" w:hAnsiTheme="minorHAnsi" w:cstheme="minorBidi"/>
-          <w:lang w:eastAsia="en-US"/>
-        </w:rPr>
-        <w:t>plicamos</w:t>
-      </w:r>
-      <w:proofErr w:type="spellEnd"/>
-      <w:r>
-        <w:rPr>
-          <w:rFonts w:asciiTheme="minorHAnsi" w:eastAsiaTheme="minorHAnsi" w:hAnsiTheme="minorHAnsi" w:cstheme="minorBidi"/>
-          <w:lang w:eastAsia="en-US"/>
-        </w:rPr>
-        <w:t xml:space="preserve"> permisos para poder trabajar con </w:t>
+        <w:t xml:space="preserve">A plicamos permisos para poder trabajar con </w:t>
       </w:r>
       <w:r>
         <w:rPr>
@@ -1108,7 +965,6 @@
           <w:lang w:val="en-US" w:eastAsia="en-US"/>
         </w:rPr>
       </w:pPr>
-      <w:proofErr w:type="spellStart"/>
       <w:r>
         <w:rPr>
           <w:rFonts w:asciiTheme="minorHAnsi" w:eastAsiaTheme="minorHAnsi" w:hAnsiTheme="minorHAnsi" w:cstheme="minorBidi"/>
@@ -1116,9 +972,9 @@
           <w:bCs/>
           <w:lang w:val="en-US" w:eastAsia="en-US"/>
         </w:rPr>
-        <w:t>chown</w:t>
-      </w:r>
-      <w:proofErr w:type="spellEnd"/>
+        <w:t>chown -R www-</w:t>
+      </w:r>
+      <w:proofErr w:type="gramStart"/>
       <w:r>
         <w:rPr>
           <w:rFonts w:asciiTheme="minorHAnsi" w:eastAsiaTheme="minorHAnsi" w:hAnsiTheme="minorHAnsi" w:cstheme="minorBidi"/>
@@ -1126,9 +982,9 @@
           <w:bCs/>
           <w:lang w:val="en-US" w:eastAsia="en-US"/>
         </w:rPr>
-        <w:t xml:space="preserve"> -R </w:t>
-      </w:r>
-      <w:proofErr w:type="spellStart"/>
+        <w:t>data:www</w:t>
+      </w:r>
+      <w:proofErr w:type="gramEnd"/>
       <w:r>
         <w:rPr>
           <w:rFonts w:asciiTheme="minorHAnsi" w:eastAsiaTheme="minorHAnsi" w:hAnsiTheme="minorHAnsi" w:cstheme="minorBidi"/>
@@ -1136,37 +992,7 @@
           <w:bCs/>
           <w:lang w:val="en-US" w:eastAsia="en-US"/>
         </w:rPr>
-        <w:t>www-</w:t>
-      </w:r>
-      <w:proofErr w:type="gramStart"/>
-      <w:r>
-        <w:rPr>
-          <w:rFonts w:asciiTheme="minorHAnsi" w:eastAsiaTheme="minorHAnsi" w:hAnsiTheme="minorHAnsi" w:cstheme="minorBidi"/>
-          <w:b/>
-          <w:bCs/>
-          <w:lang w:val="en-US" w:eastAsia="en-US"/>
-        </w:rPr>
-        <w:t>data:www</w:t>
-      </w:r>
-      <w:proofErr w:type="gramEnd"/>
-      <w:r>
-        <w:rPr>
-          <w:rFonts w:asciiTheme="minorHAnsi" w:eastAsiaTheme="minorHAnsi" w:hAnsiTheme="minorHAnsi" w:cstheme="minorBidi"/>
-          <w:b/>
-          <w:bCs/>
-          <w:lang w:val="en-US" w:eastAsia="en-US"/>
-        </w:rPr>
-        <w:t>-data</w:t>
-      </w:r>
-      <w:proofErr w:type="spellEnd"/>
-      <w:r>
-        <w:rPr>
-          <w:rFonts w:asciiTheme="minorHAnsi" w:eastAsiaTheme="minorHAnsi" w:hAnsiTheme="minorHAnsi" w:cstheme="minorBidi"/>
-          <w:b/>
-          <w:bCs/>
-          <w:lang w:val="en-US" w:eastAsia="en-US"/>
-        </w:rPr>
-        <w:t xml:space="preserve"> /var/www/html</w:t>
+        <w:t>-data /var/www/html</w:t>
       </w:r>
     </w:p>
     <w:p>
@@ -1342,25 +1168,8 @@
           <w:rFonts w:asciiTheme="minorHAnsi" w:eastAsiaTheme="minorHAnsi" w:hAnsiTheme="minorHAnsi" w:cstheme="minorBidi"/>
           <w:lang w:eastAsia="en-US"/>
         </w:rPr>
-        <w:t xml:space="preserve">Ya podemos empezar con </w:t>
-      </w:r>
-      <w:proofErr w:type="spellStart"/>
-      <w:r>
-        <w:rPr>
-          <w:rFonts w:asciiTheme="minorHAnsi" w:eastAsiaTheme="minorHAnsi" w:hAnsiTheme="minorHAnsi" w:cstheme="minorBidi"/>
-          <w:lang w:eastAsia="en-US"/>
-        </w:rPr>
-        <w:t>VSCode</w:t>
-      </w:r>
-      <w:proofErr w:type="spellEnd"/>
-      <w:r>
-        <w:rPr>
-          <w:rFonts w:asciiTheme="minorHAnsi" w:eastAsiaTheme="minorHAnsi" w:hAnsiTheme="minorHAnsi" w:cstheme="minorBidi"/>
-          <w:lang w:eastAsia="en-US"/>
-        </w:rPr>
-        <w:t xml:space="preserve"> u otro IDE. Comenzamos comprobando que estamos usando </w:t>
-      </w:r>
-      <w:proofErr w:type="spellStart"/>
+        <w:t xml:space="preserve">Ya podemos empezar con VSCode u otro IDE. Comenzamos comprobando que estamos usando </w:t>
+      </w:r>
       <w:r>
         <w:rPr>
           <w:rFonts w:asciiTheme="minorHAnsi" w:eastAsiaTheme="minorHAnsi" w:hAnsiTheme="minorHAnsi" w:cstheme="minorBidi"/>
@@ -1370,7 +1179,6 @@
         </w:rPr>
         <w:t>mysql</w:t>
       </w:r>
-      <w:proofErr w:type="spellEnd"/>
     </w:p>
     <w:p>
       <w:pPr>
@@ -1382,37 +1190,15 @@
           <w:lang w:eastAsia="en-US"/>
         </w:rPr>
       </w:pPr>
-      <w:proofErr w:type="spellStart"/>
-      <w:r>
-        <w:rPr>
-          <w:rFonts w:asciiTheme="minorHAnsi" w:eastAsiaTheme="minorHAnsi" w:hAnsiTheme="minorHAnsi" w:cstheme="minorBidi"/>
-          <w:b/>
-          <w:bCs/>
-          <w:lang w:eastAsia="en-US"/>
-        </w:rPr>
-        <w:t>Config</w:t>
-      </w:r>
-      <w:proofErr w:type="spellEnd"/>
-      <w:r>
-        <w:rPr>
-          <w:rFonts w:asciiTheme="minorHAnsi" w:eastAsiaTheme="minorHAnsi" w:hAnsiTheme="minorHAnsi" w:cstheme="minorBidi"/>
-          <w:b/>
-          <w:bCs/>
-          <w:lang w:eastAsia="en-US"/>
-        </w:rPr>
-        <w:t>/</w:t>
-      </w:r>
-      <w:proofErr w:type="spellStart"/>
-      <w:r>
-        <w:rPr>
-          <w:rFonts w:asciiTheme="minorHAnsi" w:eastAsiaTheme="minorHAnsi" w:hAnsiTheme="minorHAnsi" w:cstheme="minorBidi"/>
-          <w:b/>
-          <w:bCs/>
-          <w:lang w:eastAsia="en-US"/>
-        </w:rPr>
-        <w:t>Database.php</w:t>
-      </w:r>
-      <w:proofErr w:type="spellEnd"/>
+      <w:r>
+        <w:rPr>
+          <w:rFonts w:asciiTheme="minorHAnsi" w:eastAsiaTheme="minorHAnsi" w:hAnsiTheme="minorHAnsi" w:cstheme="minorBidi"/>
+          <w:b/>
+          <w:bCs/>
+          <w:lang w:eastAsia="en-US"/>
+        </w:rPr>
+        <w:t>Config/Database.php</w:t>
+      </w:r>
     </w:p>
     <w:p>
       <w:pPr>
@@ -1643,29 +1429,8 @@
           <w:bCs/>
           <w:lang w:eastAsia="en-US"/>
         </w:rPr>
-        <w:t xml:space="preserve">hp </w:t>
-      </w:r>
-      <w:proofErr w:type="spellStart"/>
-      <w:r>
-        <w:rPr>
-          <w:rFonts w:asciiTheme="minorHAnsi" w:eastAsiaTheme="minorHAnsi" w:hAnsiTheme="minorHAnsi" w:cstheme="minorBidi"/>
-          <w:b/>
-          <w:bCs/>
-          <w:lang w:eastAsia="en-US"/>
-        </w:rPr>
-        <w:t>artisan</w:t>
-      </w:r>
-      <w:proofErr w:type="spellEnd"/>
-      <w:r>
-        <w:rPr>
-          <w:rFonts w:asciiTheme="minorHAnsi" w:eastAsiaTheme="minorHAnsi" w:hAnsiTheme="minorHAnsi" w:cstheme="minorBidi"/>
-          <w:b/>
-          <w:bCs/>
-          <w:lang w:eastAsia="en-US"/>
-        </w:rPr>
-        <w:t xml:space="preserve"> </w:t>
-      </w:r>
-      <w:proofErr w:type="spellStart"/>
+        <w:t xml:space="preserve">hp artisan </w:t>
+      </w:r>
       <w:proofErr w:type="gramStart"/>
       <w:r>
         <w:rPr>
@@ -1676,7 +1441,6 @@
         </w:rPr>
         <w:t>migrate:fresh</w:t>
       </w:r>
-      <w:proofErr w:type="spellEnd"/>
       <w:proofErr w:type="gramEnd"/>
       <w:r>
         <w:rPr>
@@ -1685,27 +1449,7 @@
           <w:bCs/>
           <w:lang w:eastAsia="en-US"/>
         </w:rPr>
-        <w:t xml:space="preserve"> (limpia </w:t>
-      </w:r>
-      <w:proofErr w:type="spellStart"/>
-      <w:r>
-        <w:rPr>
-          <w:rFonts w:asciiTheme="minorHAnsi" w:eastAsiaTheme="minorHAnsi" w:hAnsiTheme="minorHAnsi" w:cstheme="minorBidi"/>
-          <w:b/>
-          <w:bCs/>
-          <w:lang w:eastAsia="en-US"/>
-        </w:rPr>
-        <w:t>artisan</w:t>
-      </w:r>
-      <w:proofErr w:type="spellEnd"/>
-      <w:r>
-        <w:rPr>
-          <w:rFonts w:asciiTheme="minorHAnsi" w:eastAsiaTheme="minorHAnsi" w:hAnsiTheme="minorHAnsi" w:cstheme="minorBidi"/>
-          <w:b/>
-          <w:bCs/>
-          <w:lang w:eastAsia="en-US"/>
-        </w:rPr>
-        <w:t>)</w:t>
+        <w:t xml:space="preserve"> (limpia artisan)</w:t>
       </w:r>
     </w:p>
     <w:p>
@@ -1787,19 +1531,8 @@
           <w:bCs/>
           <w:lang w:eastAsia="en-US"/>
         </w:rPr>
-        <w:t>Database/</w:t>
-      </w:r>
-      <w:proofErr w:type="spellStart"/>
-      <w:r>
-        <w:rPr>
-          <w:rFonts w:asciiTheme="minorHAnsi" w:eastAsiaTheme="minorHAnsi" w:hAnsiTheme="minorHAnsi" w:cstheme="minorBidi"/>
-          <w:b/>
-          <w:bCs/>
-          <w:lang w:eastAsia="en-US"/>
-        </w:rPr>
-        <w:t>migrations</w:t>
-      </w:r>
-      <w:proofErr w:type="spellEnd"/>
+        <w:t>Database/migrations</w:t>
+      </w:r>
     </w:p>
     <w:p>
       <w:pPr>
@@ -1868,144 +1601,125 @@
       <w:r>
         <w:t xml:space="preserve">Ya existen dos migraciones listas </w:t>
       </w:r>
-      <w:proofErr w:type="spellStart"/>
-      <w:r>
-        <w:rPr>
-          <w:b/>
-          <w:bCs/>
-        </w:rPr>
-        <w:t>create_users_table</w:t>
-      </w:r>
-      <w:proofErr w:type="spellEnd"/>
-      <w:r>
-        <w:rPr>
-          <w:b/>
-          <w:bCs/>
-        </w:rPr>
-        <w:t xml:space="preserve">, </w:t>
-      </w:r>
-      <w:proofErr w:type="spellStart"/>
-      <w:r>
-        <w:rPr>
-          <w:b/>
-          <w:bCs/>
-        </w:rPr>
-        <w:t>create_password_resets</w:t>
-      </w:r>
-      <w:proofErr w:type="spellEnd"/>
-    </w:p>
-    <w:p>
-      <w:pPr>
-        <w:rPr>
-          <w:b/>
-          <w:bCs/>
-        </w:rPr>
-      </w:pPr>
-    </w:p>
-    <w:p>
-      <w:pPr>
-        <w:rPr>
-          <w:b/>
-          <w:bCs/>
-        </w:rPr>
-      </w:pPr>
-    </w:p>
-    <w:p>
-      <w:pPr>
-        <w:rPr>
-          <w:b/>
-          <w:bCs/>
-        </w:rPr>
-      </w:pPr>
-    </w:p>
-    <w:p>
-      <w:pPr>
-        <w:rPr>
-          <w:b/>
-          <w:bCs/>
-        </w:rPr>
-      </w:pPr>
-    </w:p>
-    <w:p>
-      <w:pPr>
-        <w:rPr>
-          <w:b/>
-          <w:bCs/>
-        </w:rPr>
-      </w:pPr>
-    </w:p>
-    <w:p>
-      <w:pPr>
-        <w:rPr>
-          <w:b/>
-          <w:bCs/>
-        </w:rPr>
-      </w:pPr>
-    </w:p>
-    <w:p>
-      <w:pPr>
-        <w:rPr>
-          <w:b/>
-          <w:bCs/>
-        </w:rPr>
-      </w:pPr>
-    </w:p>
-    <w:p>
-      <w:pPr>
-        <w:rPr>
-          <w:b/>
-          <w:bCs/>
-        </w:rPr>
-      </w:pPr>
-    </w:p>
-    <w:p>
-      <w:pPr>
-        <w:rPr>
-          <w:b/>
-          <w:bCs/>
-        </w:rPr>
-      </w:pPr>
-    </w:p>
-    <w:p>
-      <w:pPr>
-        <w:rPr>
-          <w:b/>
-          <w:bCs/>
-        </w:rPr>
-      </w:pPr>
-    </w:p>
-    <w:p>
-      <w:pPr>
-        <w:rPr>
-          <w:b/>
-          <w:bCs/>
-        </w:rPr>
-      </w:pPr>
-    </w:p>
-    <w:p>
-      <w:pPr>
-        <w:rPr>
-          <w:b/>
-          <w:bCs/>
-        </w:rPr>
-      </w:pPr>
-    </w:p>
-    <w:p>
-      <w:pPr>
-        <w:rPr>
-          <w:b/>
-          <w:bCs/>
-        </w:rPr>
-      </w:pPr>
-    </w:p>
-    <w:p>
-      <w:pPr>
-        <w:rPr>
-          <w:b/>
-          <w:bCs/>
-        </w:rPr>
-      </w:pPr>
-      <w:proofErr w:type="spellStart"/>
+      <w:r>
+        <w:rPr>
+          <w:b/>
+          <w:bCs/>
+        </w:rPr>
+        <w:t>create_users_table, create_password_resets</w:t>
+      </w:r>
+    </w:p>
+    <w:p>
+      <w:pPr>
+        <w:rPr>
+          <w:b/>
+          <w:bCs/>
+        </w:rPr>
+      </w:pPr>
+    </w:p>
+    <w:p>
+      <w:pPr>
+        <w:rPr>
+          <w:b/>
+          <w:bCs/>
+        </w:rPr>
+      </w:pPr>
+    </w:p>
+    <w:p>
+      <w:pPr>
+        <w:rPr>
+          <w:b/>
+          <w:bCs/>
+        </w:rPr>
+      </w:pPr>
+    </w:p>
+    <w:p>
+      <w:pPr>
+        <w:rPr>
+          <w:b/>
+          <w:bCs/>
+        </w:rPr>
+      </w:pPr>
+    </w:p>
+    <w:p>
+      <w:pPr>
+        <w:rPr>
+          <w:b/>
+          <w:bCs/>
+        </w:rPr>
+      </w:pPr>
+    </w:p>
+    <w:p>
+      <w:pPr>
+        <w:rPr>
+          <w:b/>
+          <w:bCs/>
+        </w:rPr>
+      </w:pPr>
+    </w:p>
+    <w:p>
+      <w:pPr>
+        <w:rPr>
+          <w:b/>
+          <w:bCs/>
+        </w:rPr>
+      </w:pPr>
+    </w:p>
+    <w:p>
+      <w:pPr>
+        <w:rPr>
+          <w:b/>
+          <w:bCs/>
+        </w:rPr>
+      </w:pPr>
+    </w:p>
+    <w:p>
+      <w:pPr>
+        <w:rPr>
+          <w:b/>
+          <w:bCs/>
+        </w:rPr>
+      </w:pPr>
+    </w:p>
+    <w:p>
+      <w:pPr>
+        <w:rPr>
+          <w:b/>
+          <w:bCs/>
+        </w:rPr>
+      </w:pPr>
+    </w:p>
+    <w:p>
+      <w:pPr>
+        <w:rPr>
+          <w:b/>
+          <w:bCs/>
+        </w:rPr>
+      </w:pPr>
+    </w:p>
+    <w:p>
+      <w:pPr>
+        <w:rPr>
+          <w:b/>
+          <w:bCs/>
+        </w:rPr>
+      </w:pPr>
+    </w:p>
+    <w:p>
+      <w:pPr>
+        <w:rPr>
+          <w:b/>
+          <w:bCs/>
+        </w:rPr>
+      </w:pPr>
+    </w:p>
+    <w:p>
+      <w:pPr>
+        <w:rPr>
+          <w:b/>
+          <w:bCs/>
+        </w:rPr>
+      </w:pPr>
       <w:r>
         <w:rPr>
           <w:b/>
@@ -2014,7 +1728,6 @@
         <w:lastRenderedPageBreak/>
         <w:t>createUsersTable</w:t>
       </w:r>
-      <w:proofErr w:type="spellEnd"/>
     </w:p>
     <w:p>
       <w:pPr>
@@ -2088,7 +1801,6 @@
           <w:bCs/>
         </w:rPr>
       </w:pPr>
-      <w:proofErr w:type="spellStart"/>
       <w:r>
         <w:rPr>
           <w:b/>
@@ -2104,7 +1816,6 @@
         </w:rPr>
         <w:t>resets:table</w:t>
       </w:r>
-      <w:proofErr w:type="spellEnd"/>
       <w:proofErr w:type="gramEnd"/>
     </w:p>
     <w:p>
@@ -2181,25 +1892,8 @@
           <w:b/>
           <w:bCs/>
         </w:rPr>
-        <w:t xml:space="preserve">php </w:t>
-      </w:r>
-      <w:proofErr w:type="spellStart"/>
-      <w:r>
-        <w:rPr>
-          <w:b/>
-          <w:bCs/>
-        </w:rPr>
-        <w:t>artisan</w:t>
-      </w:r>
-      <w:proofErr w:type="spellEnd"/>
-      <w:r>
-        <w:rPr>
-          <w:b/>
-          <w:bCs/>
-        </w:rPr>
-        <w:t xml:space="preserve"> </w:t>
-      </w:r>
-      <w:proofErr w:type="spellStart"/>
+        <w:t xml:space="preserve">php artisan </w:t>
+      </w:r>
       <w:proofErr w:type="gramStart"/>
       <w:r>
         <w:rPr>
@@ -2208,7 +1902,6 @@
         </w:rPr>
         <w:t>migrate:refresh</w:t>
       </w:r>
-      <w:proofErr w:type="spellEnd"/>
       <w:proofErr w:type="gramEnd"/>
     </w:p>
     <w:p>
@@ -2226,23 +1919,7 @@
           <w:b/>
           <w:bCs/>
         </w:rPr>
-        <w:t xml:space="preserve">laravel lee todos los datos de las tablas en el directorio </w:t>
-      </w:r>
-      <w:proofErr w:type="spellStart"/>
-      <w:r>
-        <w:rPr>
-          <w:b/>
-          <w:bCs/>
-        </w:rPr>
-        <w:t>migrates</w:t>
-      </w:r>
-      <w:proofErr w:type="spellEnd"/>
-      <w:r>
-        <w:rPr>
-          <w:b/>
-          <w:bCs/>
-        </w:rPr>
-        <w:t xml:space="preserve"> y los inserta en la base de datos.</w:t>
+        <w:t>laravel lee todos los datos de las tablas en el directorio migrates y los inserta en la base de datos.</w:t>
       </w:r>
     </w:p>
     <w:p>
@@ -2403,17 +2080,8 @@
           <w:b/>
           <w:bCs/>
         </w:rPr>
-        <w:t xml:space="preserve"> app/http/</w:t>
-      </w:r>
-      <w:proofErr w:type="spellStart"/>
-      <w:r>
-        <w:rPr>
-          <w:b/>
-          <w:bCs/>
-        </w:rPr>
-        <w:t>controllers</w:t>
-      </w:r>
-      <w:proofErr w:type="spellEnd"/>
+        <w:t xml:space="preserve"> app/http/controllers</w:t>
+      </w:r>
     </w:p>
     <w:p>
       <w:pPr>
@@ -2507,23 +2175,7 @@
           <w:b/>
           <w:bCs/>
         </w:rPr>
-        <w:t xml:space="preserve"> </w:t>
-      </w:r>
-      <w:proofErr w:type="spellStart"/>
-      <w:r>
-        <w:rPr>
-          <w:b/>
-          <w:bCs/>
-        </w:rPr>
-        <w:t>resoruces</w:t>
-      </w:r>
-      <w:proofErr w:type="spellEnd"/>
-      <w:r>
-        <w:rPr>
-          <w:b/>
-          <w:bCs/>
-        </w:rPr>
-        <w:t>/views</w:t>
+        <w:t xml:space="preserve"> resoruces/views</w:t>
       </w:r>
     </w:p>
     <w:p>
@@ -2603,23 +2255,7 @@
           <w:b/>
           <w:bCs/>
         </w:rPr>
-        <w:t xml:space="preserve">Rutas </w:t>
-      </w:r>
-      <w:proofErr w:type="spellStart"/>
-      <w:r>
-        <w:rPr>
-          <w:b/>
-          <w:bCs/>
-        </w:rPr>
-        <w:t>routes</w:t>
-      </w:r>
-      <w:proofErr w:type="spellEnd"/>
-      <w:r>
-        <w:rPr>
-          <w:b/>
-          <w:bCs/>
-        </w:rPr>
-        <w:t>/</w:t>
+        <w:t>Rutas routes/</w:t>
       </w:r>
     </w:p>
     <w:p>
@@ -2716,25 +2352,8 @@
           <w:b/>
           <w:bCs/>
         </w:rPr>
-        <w:t xml:space="preserve">php </w:t>
-      </w:r>
-      <w:proofErr w:type="spellStart"/>
-      <w:r>
-        <w:rPr>
-          <w:b/>
-          <w:bCs/>
-        </w:rPr>
-        <w:t>artisan</w:t>
-      </w:r>
-      <w:proofErr w:type="spellEnd"/>
-      <w:r>
-        <w:rPr>
-          <w:b/>
-          <w:bCs/>
-        </w:rPr>
-        <w:t xml:space="preserve"> </w:t>
-      </w:r>
-      <w:proofErr w:type="spellStart"/>
+        <w:t xml:space="preserve">php artisan </w:t>
+      </w:r>
       <w:proofErr w:type="gramStart"/>
       <w:r>
         <w:rPr>
@@ -2743,24 +2362,14 @@
         </w:rPr>
         <w:t>make:model</w:t>
       </w:r>
-      <w:proofErr w:type="spellEnd"/>
       <w:proofErr w:type="gramEnd"/>
       <w:r>
         <w:rPr>
           <w:b/>
           <w:bCs/>
         </w:rPr>
-        <w:t xml:space="preserve"> Empleados -</w:t>
-      </w:r>
-      <w:proofErr w:type="spellStart"/>
-      <w:r>
-        <w:rPr>
-          <w:b/>
-          <w:bCs/>
-        </w:rPr>
-        <w:t>mcr</w:t>
-      </w:r>
-      <w:proofErr w:type="spellEnd"/>
+        <w:t xml:space="preserve"> Empleados -mcr</w:t>
+      </w:r>
       <w:r>
         <w:t xml:space="preserve"> </w:t>
       </w:r>
@@ -3173,39 +2782,7 @@
           <w:b/>
           <w:bCs/>
         </w:rPr>
-        <w:t xml:space="preserve">) create() store() show() </w:t>
-      </w:r>
-      <w:proofErr w:type="spellStart"/>
-      <w:r>
-        <w:rPr>
-          <w:b/>
-          <w:bCs/>
-        </w:rPr>
-        <w:t>edit</w:t>
-      </w:r>
-      <w:proofErr w:type="spellEnd"/>
-      <w:r>
-        <w:rPr>
-          <w:b/>
-          <w:bCs/>
-        </w:rPr>
-        <w:t xml:space="preserve">() update() </w:t>
-      </w:r>
-      <w:proofErr w:type="spellStart"/>
-      <w:r>
-        <w:rPr>
-          <w:b/>
-          <w:bCs/>
-        </w:rPr>
-        <w:t>destroy</w:t>
-      </w:r>
-      <w:proofErr w:type="spellEnd"/>
-      <w:r>
-        <w:rPr>
-          <w:b/>
-          <w:bCs/>
-        </w:rPr>
-        <w:t>()</w:t>
+        <w:t>) create() store() show() edit() update() destroy()</w:t>
       </w:r>
     </w:p>
     <w:p>
@@ -3233,33 +2810,8 @@
           <w:b/>
           <w:bCs/>
         </w:rPr>
-        <w:t>/</w:t>
-      </w:r>
-      <w:proofErr w:type="spellStart"/>
-      <w:r>
-        <w:rPr>
-          <w:b/>
-          <w:bCs/>
-        </w:rPr>
-        <w:t>databasemigrations</w:t>
-      </w:r>
-      <w:proofErr w:type="spellEnd"/>
-      <w:r>
-        <w:rPr>
-          <w:b/>
-          <w:bCs/>
-        </w:rPr>
-        <w:t>/</w:t>
-      </w:r>
-      <w:proofErr w:type="spellStart"/>
-      <w:r>
-        <w:rPr>
-          <w:b/>
-          <w:bCs/>
-        </w:rPr>
-        <w:t>create_empleados_table.php</w:t>
-      </w:r>
-      <w:proofErr w:type="spellEnd"/>
+        <w:t>/databasemigrations/create_empleados_table.php</w:t>
+      </w:r>
       <w:r>
         <w:t xml:space="preserve"> Para modificar la tabla de empleados.</w:t>
       </w:r>
@@ -3329,25 +2881,8 @@
           <w:b/>
           <w:bCs/>
         </w:rPr>
-        <w:t xml:space="preserve">php </w:t>
-      </w:r>
-      <w:proofErr w:type="spellStart"/>
-      <w:r>
-        <w:rPr>
-          <w:b/>
-          <w:bCs/>
-        </w:rPr>
-        <w:t>artisan</w:t>
-      </w:r>
-      <w:proofErr w:type="spellEnd"/>
-      <w:r>
-        <w:rPr>
-          <w:b/>
-          <w:bCs/>
-        </w:rPr>
-        <w:t xml:space="preserve"> </w:t>
-      </w:r>
-      <w:proofErr w:type="spellStart"/>
+        <w:t xml:space="preserve">php artisan </w:t>
+      </w:r>
       <w:proofErr w:type="gramStart"/>
       <w:r>
         <w:rPr>
@@ -3363,7 +2898,6 @@
         </w:rPr>
         <w:t>:refresh</w:t>
       </w:r>
-      <w:proofErr w:type="spellEnd"/>
       <w:proofErr w:type="gramEnd"/>
     </w:p>
     <w:p>
@@ -3433,7 +2967,6 @@
       <w:r>
         <w:t xml:space="preserve">Comprobamos por si acaso con </w:t>
       </w:r>
-      <w:proofErr w:type="spellStart"/>
       <w:r>
         <w:rPr>
           <w:b/>
@@ -3441,7 +2974,6 @@
         </w:rPr>
         <w:t>phpmyadmin</w:t>
       </w:r>
-      <w:proofErr w:type="spellEnd"/>
     </w:p>
     <w:p>
       <w:pPr>
@@ -3522,19 +3054,19 @@
           <w:lang w:val="en-US"/>
         </w:rPr>
       </w:pPr>
-      <w:proofErr w:type="spellStart"/>
       <w:r>
         <w:rPr>
           <w:lang w:val="en-US"/>
         </w:rPr>
-        <w:t>Vamos</w:t>
-      </w:r>
-      <w:proofErr w:type="spellEnd"/>
-      <w:r>
-        <w:rPr>
+        <w:t xml:space="preserve">Vamos a </w:t>
+      </w:r>
+      <w:r>
+        <w:rPr>
+          <w:b/>
+          <w:bCs/>
           <w:lang w:val="en-US"/>
         </w:rPr>
-        <w:t xml:space="preserve"> a </w:t>
+        <w:t>routes/web.ph</w:t>
       </w:r>
       <w:r>
         <w:rPr>
@@ -3542,26 +3074,8 @@
           <w:bCs/>
           <w:lang w:val="en-US"/>
         </w:rPr>
-        <w:t>routes/</w:t>
-      </w:r>
-      <w:proofErr w:type="spellStart"/>
-      <w:r>
-        <w:rPr>
-          <w:b/>
-          <w:bCs/>
-          <w:lang w:val="en-US"/>
-        </w:rPr>
-        <w:t>web.ph</w:t>
-      </w:r>
-      <w:r>
-        <w:rPr>
-          <w:b/>
-          <w:bCs/>
-          <w:lang w:val="en-US"/>
-        </w:rPr>
         <w:t>p</w:t>
       </w:r>
-      <w:proofErr w:type="spellEnd"/>
     </w:p>
     <w:p>
       <w:pPr>
@@ -3623,23 +3137,7 @@
           <w:b/>
           <w:bCs/>
         </w:rPr>
-        <w:t>\ (</w:t>
-      </w:r>
-      <w:proofErr w:type="spellStart"/>
-      <w:r>
-        <w:rPr>
-          <w:b/>
-          <w:bCs/>
-        </w:rPr>
-        <w:t>Raiz</w:t>
-      </w:r>
-      <w:proofErr w:type="spellEnd"/>
-      <w:r>
-        <w:rPr>
-          <w:b/>
-          <w:bCs/>
-        </w:rPr>
-        <w:t>)</w:t>
+        <w:t>\ (Raiz)</w:t>
       </w:r>
       <w:r>
         <w:t xml:space="preserve"> que nos devuelve </w:t>
@@ -3666,7 +3164,6 @@
       <w:r>
         <w:t xml:space="preserve">que se llama </w:t>
       </w:r>
-      <w:proofErr w:type="spellStart"/>
       <w:r>
         <w:rPr>
           <w:b/>
@@ -3674,7 +3171,6 @@
         </w:rPr>
         <w:t>welcome</w:t>
       </w:r>
-      <w:proofErr w:type="spellEnd"/>
     </w:p>
     <w:p>
       <w:pPr>
@@ -3716,21 +3212,12 @@
       <w:r>
         <w:t xml:space="preserve"> está ubicado en </w:t>
       </w:r>
-      <w:proofErr w:type="spellStart"/>
-      <w:r>
-        <w:rPr>
-          <w:b/>
-          <w:bCs/>
-        </w:rPr>
-        <w:t>resources</w:t>
-      </w:r>
-      <w:proofErr w:type="spellEnd"/>
-      <w:r>
-        <w:rPr>
-          <w:b/>
-          <w:bCs/>
-        </w:rPr>
-        <w:t>/views</w:t>
+      <w:r>
+        <w:rPr>
+          <w:b/>
+          <w:bCs/>
+        </w:rPr>
+        <w:t>resources/views</w:t>
       </w:r>
     </w:p>
     <w:p>
@@ -3792,7 +3279,6 @@
       <w:r>
         <w:t xml:space="preserve">Corresponde a </w:t>
       </w:r>
-      <w:proofErr w:type="spellStart"/>
       <w:r>
         <w:rPr>
           <w:b/>
@@ -3800,7 +3286,6 @@
         </w:rPr>
         <w:t>welcome.blade.php</w:t>
       </w:r>
-      <w:proofErr w:type="spellEnd"/>
     </w:p>
     <w:p>
       <w:pPr>
@@ -3890,7 +3375,6 @@
       </w:r>
     </w:p>
     <w:p>
-      <w:proofErr w:type="spellStart"/>
       <w:r>
         <w:rPr>
           <w:b/>
@@ -3898,7 +3382,6 @@
         </w:rPr>
         <w:t>index.blade.php</w:t>
       </w:r>
-      <w:proofErr w:type="spellEnd"/>
       <w:r>
         <w:t xml:space="preserve"> </w:t>
       </w:r>
@@ -3958,7 +3441,6 @@
           <w:bCs/>
         </w:rPr>
       </w:pPr>
-      <w:proofErr w:type="spellStart"/>
       <w:r>
         <w:rPr>
           <w:b/>
@@ -3966,7 +3448,6 @@
         </w:rPr>
         <w:t>create.blade.php</w:t>
       </w:r>
-      <w:proofErr w:type="spellEnd"/>
       <w:r>
         <w:rPr>
           <w:b/>
@@ -4034,7 +3515,6 @@
           <w:bCs/>
         </w:rPr>
       </w:pPr>
-      <w:proofErr w:type="spellStart"/>
       <w:r>
         <w:rPr>
           <w:b/>
@@ -4042,7 +3522,2421 @@
         </w:rPr>
         <w:t>edit.blade.php</w:t>
       </w:r>
-      <w:proofErr w:type="spellEnd"/>
+    </w:p>
+    <w:p>
+      <w:pPr>
+        <w:rPr>
+          <w:b/>
+          <w:bCs/>
+        </w:rPr>
+      </w:pPr>
+      <w:r>
+        <w:rPr>
+          <w:b/>
+          <w:bCs/>
+        </w:rPr>
+        <w:lastRenderedPageBreak/>
+        <w:drawing>
+          <wp:inline distT="0" distB="0" distL="0" distR="0" wp14:anchorId="20BB49C2" wp14:editId="5BE3AB78">
+            <wp:extent cx="5396230" cy="1021080"/>
+            <wp:effectExtent l="0" t="0" r="1270" b="0"/>
+            <wp:docPr id="65" name="Imagen 65"/>
+            <wp:cNvGraphicFramePr>
+              <a:graphicFrameLocks xmlns:a="http://schemas.openxmlformats.org/drawingml/2006/main" noChangeAspect="1"/>
+            </wp:cNvGraphicFramePr>
+            <a:graphic xmlns:a="http://schemas.openxmlformats.org/drawingml/2006/main">
+              <a:graphicData uri="http://schemas.openxmlformats.org/drawingml/2006/picture">
+                <pic:pic xmlns:pic="http://schemas.openxmlformats.org/drawingml/2006/picture">
+                  <pic:nvPicPr>
+                    <pic:cNvPr id="1" name=""/>
+                    <pic:cNvPicPr/>
+                  </pic:nvPicPr>
+                  <pic:blipFill>
+                    <a:blip r:embed="rId42"/>
+                    <a:stretch>
+                      <a:fillRect/>
+                    </a:stretch>
+                  </pic:blipFill>
+                  <pic:spPr>
+                    <a:xfrm>
+                      <a:off x="0" y="0"/>
+                      <a:ext cx="5396230" cy="1021080"/>
+                    </a:xfrm>
+                    <a:prstGeom prst="rect">
+                      <a:avLst/>
+                    </a:prstGeom>
+                  </pic:spPr>
+                </pic:pic>
+              </a:graphicData>
+            </a:graphic>
+          </wp:inline>
+        </w:drawing>
+      </w:r>
+    </w:p>
+    <w:p>
+      <w:pPr>
+        <w:rPr>
+          <w:b/>
+          <w:bCs/>
+        </w:rPr>
+      </w:pPr>
+    </w:p>
+    <w:p>
+      <w:pPr>
+        <w:rPr>
+          <w:b/>
+          <w:bCs/>
+        </w:rPr>
+      </w:pPr>
+      <w:r>
+        <w:rPr>
+          <w:b/>
+          <w:bCs/>
+        </w:rPr>
+        <w:t>CONTINUAMOS CREANDO UN FORMULARIO QUE VAMOS A USAR TANTO EN EDIT COMO EN CREATE</w:t>
+      </w:r>
+    </w:p>
+    <w:p>
+      <w:pPr>
+        <w:rPr>
+          <w:b/>
+          <w:bCs/>
+        </w:rPr>
+      </w:pPr>
+      <w:r>
+        <w:rPr>
+          <w:b/>
+          <w:bCs/>
+        </w:rPr>
+        <w:drawing>
+          <wp:inline distT="0" distB="0" distL="0" distR="0" wp14:anchorId="64402B77" wp14:editId="1C307BC5">
+            <wp:extent cx="5396230" cy="867410"/>
+            <wp:effectExtent l="0" t="0" r="1270" b="0"/>
+            <wp:docPr id="66" name="Imagen 66"/>
+            <wp:cNvGraphicFramePr>
+              <a:graphicFrameLocks xmlns:a="http://schemas.openxmlformats.org/drawingml/2006/main" noChangeAspect="1"/>
+            </wp:cNvGraphicFramePr>
+            <a:graphic xmlns:a="http://schemas.openxmlformats.org/drawingml/2006/main">
+              <a:graphicData uri="http://schemas.openxmlformats.org/drawingml/2006/picture">
+                <pic:pic xmlns:pic="http://schemas.openxmlformats.org/drawingml/2006/picture">
+                  <pic:nvPicPr>
+                    <pic:cNvPr id="1" name=""/>
+                    <pic:cNvPicPr/>
+                  </pic:nvPicPr>
+                  <pic:blipFill>
+                    <a:blip r:embed="rId43"/>
+                    <a:stretch>
+                      <a:fillRect/>
+                    </a:stretch>
+                  </pic:blipFill>
+                  <pic:spPr>
+                    <a:xfrm>
+                      <a:off x="0" y="0"/>
+                      <a:ext cx="5396230" cy="867410"/>
+                    </a:xfrm>
+                    <a:prstGeom prst="rect">
+                      <a:avLst/>
+                    </a:prstGeom>
+                  </pic:spPr>
+                </pic:pic>
+              </a:graphicData>
+            </a:graphic>
+          </wp:inline>
+        </w:drawing>
+      </w:r>
+    </w:p>
+    <w:p>
+      <w:pPr>
+        <w:rPr>
+          <w:b/>
+          <w:bCs/>
+        </w:rPr>
+      </w:pPr>
+    </w:p>
+    <w:p>
+      <w:pPr>
+        <w:rPr>
+          <w:b/>
+          <w:bCs/>
+        </w:rPr>
+      </w:pPr>
+    </w:p>
+    <w:p>
+      <w:pPr>
+        <w:rPr>
+          <w:b/>
+          <w:bCs/>
+        </w:rPr>
+      </w:pPr>
+      <w:r>
+        <w:rPr>
+          <w:b/>
+          <w:bCs/>
+        </w:rPr>
+        <w:t>PARA MOSTRAR LA INFORMACIÓN HAY QUE AÑADIR UNA RUTA IMAGINEMOS QUE QUEREMOS QUE SEA CON LA RUTA /empleados y que queremos que se vea un index</w:t>
+      </w:r>
+    </w:p>
+    <w:p>
+      <w:pPr>
+        <w:rPr>
+          <w:b/>
+          <w:bCs/>
+        </w:rPr>
+      </w:pPr>
+    </w:p>
+    <w:p>
+      <w:pPr>
+        <w:rPr>
+          <w:b/>
+          <w:bCs/>
+        </w:rPr>
+      </w:pPr>
+      <w:r>
+        <w:rPr>
+          <w:b/>
+          <w:bCs/>
+        </w:rPr>
+        <w:t>routes/web.php</w:t>
+      </w:r>
+    </w:p>
+    <w:p>
+      <w:pPr>
+        <w:rPr>
+          <w:b/>
+          <w:bCs/>
+        </w:rPr>
+      </w:pPr>
+      <w:r>
+        <w:rPr>
+          <w:b/>
+          <w:bCs/>
+        </w:rPr>
+        <w:drawing>
+          <wp:inline distT="0" distB="0" distL="0" distR="0" wp14:anchorId="0E0B2761" wp14:editId="5B14428E">
+            <wp:extent cx="5384800" cy="1498600"/>
+            <wp:effectExtent l="0" t="0" r="0" b="0"/>
+            <wp:docPr id="67" name="Imagen 67"/>
+            <wp:cNvGraphicFramePr>
+              <a:graphicFrameLocks xmlns:a="http://schemas.openxmlformats.org/drawingml/2006/main" noChangeAspect="1"/>
+            </wp:cNvGraphicFramePr>
+            <a:graphic xmlns:a="http://schemas.openxmlformats.org/drawingml/2006/main">
+              <a:graphicData uri="http://schemas.openxmlformats.org/drawingml/2006/picture">
+                <pic:pic xmlns:pic="http://schemas.openxmlformats.org/drawingml/2006/picture">
+                  <pic:nvPicPr>
+                    <pic:cNvPr id="1" name=""/>
+                    <pic:cNvPicPr/>
+                  </pic:nvPicPr>
+                  <pic:blipFill>
+                    <a:blip r:embed="rId44"/>
+                    <a:stretch>
+                      <a:fillRect/>
+                    </a:stretch>
+                  </pic:blipFill>
+                  <pic:spPr>
+                    <a:xfrm>
+                      <a:off x="0" y="0"/>
+                      <a:ext cx="5384800" cy="1498600"/>
+                    </a:xfrm>
+                    <a:prstGeom prst="rect">
+                      <a:avLst/>
+                    </a:prstGeom>
+                  </pic:spPr>
+                </pic:pic>
+              </a:graphicData>
+            </a:graphic>
+          </wp:inline>
+        </w:drawing>
+      </w:r>
+    </w:p>
+    <w:p>
+      <w:pPr>
+        <w:rPr>
+          <w:b/>
+          <w:bCs/>
+        </w:rPr>
+      </w:pPr>
+    </w:p>
+    <w:p>
+      <w:pPr>
+        <w:rPr>
+          <w:b/>
+          <w:bCs/>
+        </w:rPr>
+      </w:pPr>
+      <w:r>
+        <w:rPr>
+          <w:b/>
+          <w:bCs/>
+        </w:rPr>
+        <w:t xml:space="preserve">Empleados.index </w:t>
+      </w:r>
+      <w:r>
+        <w:rPr>
+          <w:b/>
+          <w:bCs/>
+        </w:rPr>
+        <w:sym w:font="Wingdings" w:char="F0E0"/>
+      </w:r>
+      <w:r>
+        <w:rPr>
+          <w:b/>
+          <w:bCs/>
+        </w:rPr>
+        <w:t xml:space="preserve"> </w:t>
+      </w:r>
+      <w:r>
+        <w:t xml:space="preserve">Hace referencia a </w:t>
+      </w:r>
+      <w:r>
+        <w:rPr>
+          <w:b/>
+          <w:bCs/>
+        </w:rPr>
+        <w:t>index.blade.php</w:t>
+      </w:r>
+    </w:p>
+    <w:p>
+      <w:pPr>
+        <w:rPr>
+          <w:b/>
+          <w:bCs/>
+        </w:rPr>
+      </w:pPr>
+      <w:r>
+        <w:rPr>
+          <w:b/>
+          <w:bCs/>
+        </w:rPr>
+        <w:drawing>
+          <wp:inline distT="0" distB="0" distL="0" distR="0" wp14:anchorId="4C506B4C" wp14:editId="2B1499D7">
+            <wp:extent cx="4178300" cy="1270000"/>
+            <wp:effectExtent l="0" t="0" r="0" b="0"/>
+            <wp:docPr id="68" name="Imagen 68"/>
+            <wp:cNvGraphicFramePr>
+              <a:graphicFrameLocks xmlns:a="http://schemas.openxmlformats.org/drawingml/2006/main" noChangeAspect="1"/>
+            </wp:cNvGraphicFramePr>
+            <a:graphic xmlns:a="http://schemas.openxmlformats.org/drawingml/2006/main">
+              <a:graphicData uri="http://schemas.openxmlformats.org/drawingml/2006/picture">
+                <pic:pic xmlns:pic="http://schemas.openxmlformats.org/drawingml/2006/picture">
+                  <pic:nvPicPr>
+                    <pic:cNvPr id="1" name=""/>
+                    <pic:cNvPicPr/>
+                  </pic:nvPicPr>
+                  <pic:blipFill>
+                    <a:blip r:embed="rId45"/>
+                    <a:stretch>
+                      <a:fillRect/>
+                    </a:stretch>
+                  </pic:blipFill>
+                  <pic:spPr>
+                    <a:xfrm>
+                      <a:off x="0" y="0"/>
+                      <a:ext cx="4178300" cy="1270000"/>
+                    </a:xfrm>
+                    <a:prstGeom prst="rect">
+                      <a:avLst/>
+                    </a:prstGeom>
+                  </pic:spPr>
+                </pic:pic>
+              </a:graphicData>
+            </a:graphic>
+          </wp:inline>
+        </w:drawing>
+      </w:r>
+    </w:p>
+    <w:p>
+      <w:pPr>
+        <w:rPr>
+          <w:b/>
+          <w:bCs/>
+        </w:rPr>
+      </w:pPr>
+    </w:p>
+    <w:p>
+      <w:r>
+        <w:t>Si vamos al navegador y introducimos la ruta nos muestra lo que pusimos en la vista</w:t>
+      </w:r>
+    </w:p>
+    <w:p>
+      <w:pPr>
+        <w:rPr>
+          <w:b/>
+          <w:bCs/>
+        </w:rPr>
+      </w:pPr>
+      <w:r>
+        <w:rPr>
+          <w:b/>
+          <w:bCs/>
+        </w:rPr>
+        <w:drawing>
+          <wp:inline distT="0" distB="0" distL="0" distR="0" wp14:anchorId="5D0FF912" wp14:editId="71469504">
+            <wp:extent cx="5396230" cy="958215"/>
+            <wp:effectExtent l="0" t="0" r="1270" b="0"/>
+            <wp:docPr id="69" name="Imagen 69"/>
+            <wp:cNvGraphicFramePr>
+              <a:graphicFrameLocks xmlns:a="http://schemas.openxmlformats.org/drawingml/2006/main" noChangeAspect="1"/>
+            </wp:cNvGraphicFramePr>
+            <a:graphic xmlns:a="http://schemas.openxmlformats.org/drawingml/2006/main">
+              <a:graphicData uri="http://schemas.openxmlformats.org/drawingml/2006/picture">
+                <pic:pic xmlns:pic="http://schemas.openxmlformats.org/drawingml/2006/picture">
+                  <pic:nvPicPr>
+                    <pic:cNvPr id="1" name=""/>
+                    <pic:cNvPicPr/>
+                  </pic:nvPicPr>
+                  <pic:blipFill>
+                    <a:blip r:embed="rId46"/>
+                    <a:stretch>
+                      <a:fillRect/>
+                    </a:stretch>
+                  </pic:blipFill>
+                  <pic:spPr>
+                    <a:xfrm>
+                      <a:off x="0" y="0"/>
+                      <a:ext cx="5396230" cy="958215"/>
+                    </a:xfrm>
+                    <a:prstGeom prst="rect">
+                      <a:avLst/>
+                    </a:prstGeom>
+                  </pic:spPr>
+                </pic:pic>
+              </a:graphicData>
+            </a:graphic>
+          </wp:inline>
+        </w:drawing>
+      </w:r>
+    </w:p>
+    <w:p>
+      <w:pPr>
+        <w:rPr>
+          <w:b/>
+          <w:bCs/>
+        </w:rPr>
+      </w:pPr>
+    </w:p>
+    <w:p>
+      <w:pPr>
+        <w:rPr>
+          <w:b/>
+          <w:bCs/>
+        </w:rPr>
+      </w:pPr>
+    </w:p>
+    <w:p>
+      <w:pPr>
+        <w:rPr>
+          <w:b/>
+          <w:bCs/>
+        </w:rPr>
+      </w:pPr>
+      <w:r>
+        <w:t xml:space="preserve">Hacemos lo mismo con </w:t>
+      </w:r>
+      <w:r>
+        <w:rPr>
+          <w:b/>
+          <w:bCs/>
+        </w:rPr>
+        <w:t>create edit</w:t>
+      </w:r>
+    </w:p>
+    <w:p>
+      <w:r>
+        <w:lastRenderedPageBreak/>
+        <w:t xml:space="preserve">Teniendo en cuenta que están haciendo referencia al emnpleado se deben incluir en </w:t>
+      </w:r>
+      <w:r>
+        <w:rPr>
+          <w:b/>
+          <w:bCs/>
+        </w:rPr>
+        <w:t>/empleado</w:t>
+      </w:r>
+      <w:r>
+        <w:t>.</w:t>
+      </w:r>
+    </w:p>
+    <w:p>
+      <w:pPr>
+        <w:rPr>
+          <w:noProof/>
+        </w:rPr>
+      </w:pPr>
+      <w:r>
+        <w:drawing>
+          <wp:inline distT="0" distB="0" distL="0" distR="0" wp14:anchorId="3F84FC70" wp14:editId="4F14B5C0">
+            <wp:extent cx="5396230" cy="2200910"/>
+            <wp:effectExtent l="0" t="0" r="1270" b="0"/>
+            <wp:docPr id="70" name="Imagen 70"/>
+            <wp:cNvGraphicFramePr>
+              <a:graphicFrameLocks xmlns:a="http://schemas.openxmlformats.org/drawingml/2006/main" noChangeAspect="1"/>
+            </wp:cNvGraphicFramePr>
+            <a:graphic xmlns:a="http://schemas.openxmlformats.org/drawingml/2006/main">
+              <a:graphicData uri="http://schemas.openxmlformats.org/drawingml/2006/picture">
+                <pic:pic xmlns:pic="http://schemas.openxmlformats.org/drawingml/2006/picture">
+                  <pic:nvPicPr>
+                    <pic:cNvPr id="1" name=""/>
+                    <pic:cNvPicPr/>
+                  </pic:nvPicPr>
+                  <pic:blipFill>
+                    <a:blip r:embed="rId47"/>
+                    <a:stretch>
+                      <a:fillRect/>
+                    </a:stretch>
+                  </pic:blipFill>
+                  <pic:spPr>
+                    <a:xfrm>
+                      <a:off x="0" y="0"/>
+                      <a:ext cx="5396230" cy="2200910"/>
+                    </a:xfrm>
+                    <a:prstGeom prst="rect">
+                      <a:avLst/>
+                    </a:prstGeom>
+                  </pic:spPr>
+                </pic:pic>
+              </a:graphicData>
+            </a:graphic>
+          </wp:inline>
+        </w:drawing>
+      </w:r>
+      <w:r>
+        <w:rPr>
+          <w:noProof/>
+        </w:rPr>
+        <w:t xml:space="preserve"> </w:t>
+      </w:r>
+      <w:r>
+        <w:drawing>
+          <wp:inline distT="0" distB="0" distL="0" distR="0" wp14:anchorId="48DD3AFE" wp14:editId="525A322D">
+            <wp:extent cx="5396230" cy="1134745"/>
+            <wp:effectExtent l="0" t="0" r="1270" b="0"/>
+            <wp:docPr id="71" name="Imagen 71"/>
+            <wp:cNvGraphicFramePr>
+              <a:graphicFrameLocks xmlns:a="http://schemas.openxmlformats.org/drawingml/2006/main" noChangeAspect="1"/>
+            </wp:cNvGraphicFramePr>
+            <a:graphic xmlns:a="http://schemas.openxmlformats.org/drawingml/2006/main">
+              <a:graphicData uri="http://schemas.openxmlformats.org/drawingml/2006/picture">
+                <pic:pic xmlns:pic="http://schemas.openxmlformats.org/drawingml/2006/picture">
+                  <pic:nvPicPr>
+                    <pic:cNvPr id="1" name=""/>
+                    <pic:cNvPicPr/>
+                  </pic:nvPicPr>
+                  <pic:blipFill>
+                    <a:blip r:embed="rId48"/>
+                    <a:stretch>
+                      <a:fillRect/>
+                    </a:stretch>
+                  </pic:blipFill>
+                  <pic:spPr>
+                    <a:xfrm>
+                      <a:off x="0" y="0"/>
+                      <a:ext cx="5396230" cy="1134745"/>
+                    </a:xfrm>
+                    <a:prstGeom prst="rect">
+                      <a:avLst/>
+                    </a:prstGeom>
+                  </pic:spPr>
+                </pic:pic>
+              </a:graphicData>
+            </a:graphic>
+          </wp:inline>
+        </w:drawing>
+      </w:r>
+    </w:p>
+    <w:p>
+      <w:r>
+        <w:drawing>
+          <wp:inline distT="0" distB="0" distL="0" distR="0" wp14:anchorId="69B43317" wp14:editId="1976B900">
+            <wp:extent cx="5396230" cy="925195"/>
+            <wp:effectExtent l="0" t="0" r="1270" b="1905"/>
+            <wp:docPr id="72" name="Imagen 72"/>
+            <wp:cNvGraphicFramePr>
+              <a:graphicFrameLocks xmlns:a="http://schemas.openxmlformats.org/drawingml/2006/main" noChangeAspect="1"/>
+            </wp:cNvGraphicFramePr>
+            <a:graphic xmlns:a="http://schemas.openxmlformats.org/drawingml/2006/main">
+              <a:graphicData uri="http://schemas.openxmlformats.org/drawingml/2006/picture">
+                <pic:pic xmlns:pic="http://schemas.openxmlformats.org/drawingml/2006/picture">
+                  <pic:nvPicPr>
+                    <pic:cNvPr id="1" name=""/>
+                    <pic:cNvPicPr/>
+                  </pic:nvPicPr>
+                  <pic:blipFill>
+                    <a:blip r:embed="rId49"/>
+                    <a:stretch>
+                      <a:fillRect/>
+                    </a:stretch>
+                  </pic:blipFill>
+                  <pic:spPr>
+                    <a:xfrm>
+                      <a:off x="0" y="0"/>
+                      <a:ext cx="5396230" cy="925195"/>
+                    </a:xfrm>
+                    <a:prstGeom prst="rect">
+                      <a:avLst/>
+                    </a:prstGeom>
+                  </pic:spPr>
+                </pic:pic>
+              </a:graphicData>
+            </a:graphic>
+          </wp:inline>
+        </w:drawing>
+      </w:r>
+    </w:p>
+    <w:p/>
+    <w:p/>
+    <w:p>
+      <w:pPr>
+        <w:rPr>
+          <w:b/>
+          <w:bCs/>
+        </w:rPr>
+      </w:pPr>
+      <w:r>
+        <w:rPr>
+          <w:b/>
+          <w:bCs/>
+        </w:rPr>
+        <w:t>¿CÓMO ACCEDER A LOS MÉTODOS QUE ESTÁN DENTRO DEL CONTROLADOR?</w:t>
+      </w:r>
+    </w:p>
+    <w:p>
+      <w:pPr>
+        <w:rPr>
+          <w:b/>
+          <w:bCs/>
+        </w:rPr>
+      </w:pPr>
+    </w:p>
+    <w:p>
+      <w:pPr>
+        <w:rPr>
+          <w:b/>
+          <w:bCs/>
+        </w:rPr>
+      </w:pPr>
+      <w:r>
+        <w:t xml:space="preserve">Vamos al </w:t>
+      </w:r>
+      <w:r>
+        <w:rPr>
+          <w:b/>
+          <w:bCs/>
+        </w:rPr>
+        <w:t>controlador de los empleados</w:t>
+      </w:r>
+    </w:p>
+    <w:p>
+      <w:r>
+        <w:t>/app/http/ccontrollers/EmpleadosController</w:t>
+      </w:r>
+    </w:p>
+    <w:p>
+      <w:r>
+        <w:drawing>
+          <wp:inline distT="0" distB="0" distL="0" distR="0" wp14:anchorId="1589CD2D" wp14:editId="6E8FFB2C">
+            <wp:extent cx="5156200" cy="2844800"/>
+            <wp:effectExtent l="0" t="0" r="0" b="0"/>
+            <wp:docPr id="73" name="Imagen 73"/>
+            <wp:cNvGraphicFramePr>
+              <a:graphicFrameLocks xmlns:a="http://schemas.openxmlformats.org/drawingml/2006/main" noChangeAspect="1"/>
+            </wp:cNvGraphicFramePr>
+            <a:graphic xmlns:a="http://schemas.openxmlformats.org/drawingml/2006/main">
+              <a:graphicData uri="http://schemas.openxmlformats.org/drawingml/2006/picture">
+                <pic:pic xmlns:pic="http://schemas.openxmlformats.org/drawingml/2006/picture">
+                  <pic:nvPicPr>
+                    <pic:cNvPr id="1" name=""/>
+                    <pic:cNvPicPr/>
+                  </pic:nvPicPr>
+                  <pic:blipFill>
+                    <a:blip r:embed="rId50"/>
+                    <a:stretch>
+                      <a:fillRect/>
+                    </a:stretch>
+                  </pic:blipFill>
+                  <pic:spPr>
+                    <a:xfrm>
+                      <a:off x="0" y="0"/>
+                      <a:ext cx="5156200" cy="2844800"/>
+                    </a:xfrm>
+                    <a:prstGeom prst="rect">
+                      <a:avLst/>
+                    </a:prstGeom>
+                  </pic:spPr>
+                </pic:pic>
+              </a:graphicData>
+            </a:graphic>
+          </wp:inline>
+        </w:drawing>
+      </w:r>
+    </w:p>
+    <w:p/>
+    <w:p>
+      <w:r>
+        <w:lastRenderedPageBreak/>
+        <w:t xml:space="preserve">Queremos que el controlador sea el que llame a </w:t>
+      </w:r>
+      <w:r>
+        <w:rPr>
+          <w:b/>
+          <w:bCs/>
+        </w:rPr>
+        <w:t>la vista de index</w:t>
+      </w:r>
+      <w:r>
+        <w:t>.</w:t>
+      </w:r>
+    </w:p>
+    <w:p>
+      <w:pPr>
+        <w:rPr>
+          <w:b/>
+          <w:bCs/>
+        </w:rPr>
+      </w:pPr>
+      <w:r>
+        <w:t xml:space="preserve">Nos llevamos el mismo return en la función de rutas de </w:t>
+      </w:r>
+      <w:proofErr w:type="gramStart"/>
+      <w:r>
+        <w:rPr>
+          <w:b/>
+          <w:bCs/>
+        </w:rPr>
+        <w:t>empleados.index</w:t>
+      </w:r>
+      <w:proofErr w:type="gramEnd"/>
+    </w:p>
+    <w:p>
+      <w:pPr>
+        <w:rPr>
+          <w:b/>
+          <w:bCs/>
+        </w:rPr>
+      </w:pPr>
+      <w:r>
+        <w:rPr>
+          <w:b/>
+          <w:bCs/>
+        </w:rPr>
+        <w:drawing>
+          <wp:inline distT="0" distB="0" distL="0" distR="0" wp14:anchorId="57E31699" wp14:editId="1D4F3ECE">
+            <wp:extent cx="5396230" cy="558165"/>
+            <wp:effectExtent l="0" t="0" r="1270" b="635"/>
+            <wp:docPr id="74" name="Imagen 74"/>
+            <wp:cNvGraphicFramePr>
+              <a:graphicFrameLocks xmlns:a="http://schemas.openxmlformats.org/drawingml/2006/main" noChangeAspect="1"/>
+            </wp:cNvGraphicFramePr>
+            <a:graphic xmlns:a="http://schemas.openxmlformats.org/drawingml/2006/main">
+              <a:graphicData uri="http://schemas.openxmlformats.org/drawingml/2006/picture">
+                <pic:pic xmlns:pic="http://schemas.openxmlformats.org/drawingml/2006/picture">
+                  <pic:nvPicPr>
+                    <pic:cNvPr id="1" name=""/>
+                    <pic:cNvPicPr/>
+                  </pic:nvPicPr>
+                  <pic:blipFill>
+                    <a:blip r:embed="rId51"/>
+                    <a:stretch>
+                      <a:fillRect/>
+                    </a:stretch>
+                  </pic:blipFill>
+                  <pic:spPr>
+                    <a:xfrm>
+                      <a:off x="0" y="0"/>
+                      <a:ext cx="5396230" cy="558165"/>
+                    </a:xfrm>
+                    <a:prstGeom prst="rect">
+                      <a:avLst/>
+                    </a:prstGeom>
+                  </pic:spPr>
+                </pic:pic>
+              </a:graphicData>
+            </a:graphic>
+          </wp:inline>
+        </w:drawing>
+      </w:r>
+    </w:p>
+    <w:p>
+      <w:r>
+        <w:t xml:space="preserve">El return se lo damos a la función </w:t>
+      </w:r>
+      <w:proofErr w:type="gramStart"/>
+      <w:r>
+        <w:rPr>
+          <w:b/>
+          <w:bCs/>
+        </w:rPr>
+        <w:t>index(</w:t>
+      </w:r>
+      <w:proofErr w:type="gramEnd"/>
+      <w:r>
+        <w:rPr>
+          <w:b/>
+          <w:bCs/>
+        </w:rPr>
+        <w:t>)</w:t>
+      </w:r>
+      <w:r>
+        <w:t xml:space="preserve"> del controlador de los empledos.</w:t>
+      </w:r>
+    </w:p>
+    <w:p>
+      <w:r>
+        <w:drawing>
+          <wp:inline distT="0" distB="0" distL="0" distR="0" wp14:anchorId="37675B44" wp14:editId="4D7C7C96">
+            <wp:extent cx="5396230" cy="1790065"/>
+            <wp:effectExtent l="0" t="0" r="1270" b="635"/>
+            <wp:docPr id="75" name="Imagen 75"/>
+            <wp:cNvGraphicFramePr>
+              <a:graphicFrameLocks xmlns:a="http://schemas.openxmlformats.org/drawingml/2006/main" noChangeAspect="1"/>
+            </wp:cNvGraphicFramePr>
+            <a:graphic xmlns:a="http://schemas.openxmlformats.org/drawingml/2006/main">
+              <a:graphicData uri="http://schemas.openxmlformats.org/drawingml/2006/picture">
+                <pic:pic xmlns:pic="http://schemas.openxmlformats.org/drawingml/2006/picture">
+                  <pic:nvPicPr>
+                    <pic:cNvPr id="1" name=""/>
+                    <pic:cNvPicPr/>
+                  </pic:nvPicPr>
+                  <pic:blipFill>
+                    <a:blip r:embed="rId52"/>
+                    <a:stretch>
+                      <a:fillRect/>
+                    </a:stretch>
+                  </pic:blipFill>
+                  <pic:spPr>
+                    <a:xfrm>
+                      <a:off x="0" y="0"/>
+                      <a:ext cx="5396230" cy="1790065"/>
+                    </a:xfrm>
+                    <a:prstGeom prst="rect">
+                      <a:avLst/>
+                    </a:prstGeom>
+                  </pic:spPr>
+                </pic:pic>
+              </a:graphicData>
+            </a:graphic>
+          </wp:inline>
+        </w:drawing>
+      </w:r>
+    </w:p>
+    <w:p/>
+    <w:p>
+      <w:pPr>
+        <w:rPr>
+          <w:b/>
+          <w:bCs/>
+        </w:rPr>
+      </w:pPr>
+      <w:r>
+        <w:t xml:space="preserve">Hacemos lo mismo con </w:t>
+      </w:r>
+      <w:r>
+        <w:rPr>
+          <w:b/>
+          <w:bCs/>
+        </w:rPr>
+        <w:t>create y edit</w:t>
+      </w:r>
+    </w:p>
+    <w:p>
+      <w:pPr>
+        <w:rPr>
+          <w:b/>
+          <w:bCs/>
+        </w:rPr>
+      </w:pPr>
+    </w:p>
+    <w:p>
+      <w:pPr>
+        <w:rPr>
+          <w:b/>
+          <w:bCs/>
+        </w:rPr>
+      </w:pPr>
+      <w:r>
+        <w:t>¿</w:t>
+      </w:r>
+      <w:r>
+        <w:rPr>
+          <w:b/>
+          <w:bCs/>
+        </w:rPr>
+        <w:t xml:space="preserve">CÓMO HACEMOS PARA QUE LA RUTA MUESTRE </w:t>
+      </w:r>
+      <w:r>
+        <w:rPr>
+          <w:b/>
+          <w:bCs/>
+        </w:rPr>
+        <w:t>EL MÉTODO DEL CONTROLADOR QUE ES EL QUE VA HA LLAMAR A LA VISTA</w:t>
+      </w:r>
+      <w:r>
+        <w:t>?</w:t>
+      </w:r>
+    </w:p>
+    <w:p>
+      <w:r>
+        <w:t>Para ello usamos la siguiente sintáxis:</w:t>
+      </w:r>
+    </w:p>
+    <w:p>
+      <w:r>
+        <w:drawing>
+          <wp:inline distT="0" distB="0" distL="0" distR="0" wp14:anchorId="1BBC6895" wp14:editId="4F62CA33">
+            <wp:extent cx="5396230" cy="1094105"/>
+            <wp:effectExtent l="0" t="0" r="1270" b="0"/>
+            <wp:docPr id="76" name="Imagen 76"/>
+            <wp:cNvGraphicFramePr>
+              <a:graphicFrameLocks xmlns:a="http://schemas.openxmlformats.org/drawingml/2006/main" noChangeAspect="1"/>
+            </wp:cNvGraphicFramePr>
+            <a:graphic xmlns:a="http://schemas.openxmlformats.org/drawingml/2006/main">
+              <a:graphicData uri="http://schemas.openxmlformats.org/drawingml/2006/picture">
+                <pic:pic xmlns:pic="http://schemas.openxmlformats.org/drawingml/2006/picture">
+                  <pic:nvPicPr>
+                    <pic:cNvPr id="1" name=""/>
+                    <pic:cNvPicPr/>
+                  </pic:nvPicPr>
+                  <pic:blipFill>
+                    <a:blip r:embed="rId53"/>
+                    <a:stretch>
+                      <a:fillRect/>
+                    </a:stretch>
+                  </pic:blipFill>
+                  <pic:spPr>
+                    <a:xfrm>
+                      <a:off x="0" y="0"/>
+                      <a:ext cx="5396230" cy="1094105"/>
+                    </a:xfrm>
+                    <a:prstGeom prst="rect">
+                      <a:avLst/>
+                    </a:prstGeom>
+                  </pic:spPr>
+                </pic:pic>
+              </a:graphicData>
+            </a:graphic>
+          </wp:inline>
+        </w:drawing>
+      </w:r>
+    </w:p>
+    <w:p/>
+    <w:p>
+      <w:pPr>
+        <w:rPr>
+          <w:u w:val="single"/>
+        </w:rPr>
+      </w:pPr>
+      <w:r>
+        <w:rPr>
+          <w:u w:val="single"/>
+        </w:rPr>
+        <w:t>‘ruta en el navegador’, ‘controlador@función’</w:t>
+      </w:r>
+    </w:p>
+    <w:p/>
+    <w:p>
+      <w:r>
+        <w:drawing>
+          <wp:inline distT="0" distB="0" distL="0" distR="0" wp14:anchorId="62FB7FAA" wp14:editId="51309400">
+            <wp:extent cx="4394200" cy="1092200"/>
+            <wp:effectExtent l="0" t="0" r="0" b="0"/>
+            <wp:docPr id="77" name="Imagen 77"/>
+            <wp:cNvGraphicFramePr>
+              <a:graphicFrameLocks xmlns:a="http://schemas.openxmlformats.org/drawingml/2006/main" noChangeAspect="1"/>
+            </wp:cNvGraphicFramePr>
+            <a:graphic xmlns:a="http://schemas.openxmlformats.org/drawingml/2006/main">
+              <a:graphicData uri="http://schemas.openxmlformats.org/drawingml/2006/picture">
+                <pic:pic xmlns:pic="http://schemas.openxmlformats.org/drawingml/2006/picture">
+                  <pic:nvPicPr>
+                    <pic:cNvPr id="1" name=""/>
+                    <pic:cNvPicPr/>
+                  </pic:nvPicPr>
+                  <pic:blipFill>
+                    <a:blip r:embed="rId54"/>
+                    <a:stretch>
+                      <a:fillRect/>
+                    </a:stretch>
+                  </pic:blipFill>
+                  <pic:spPr>
+                    <a:xfrm>
+                      <a:off x="0" y="0"/>
+                      <a:ext cx="4394200" cy="1092200"/>
+                    </a:xfrm>
+                    <a:prstGeom prst="rect">
+                      <a:avLst/>
+                    </a:prstGeom>
+                  </pic:spPr>
+                </pic:pic>
+              </a:graphicData>
+            </a:graphic>
+          </wp:inline>
+        </w:drawing>
+      </w:r>
+    </w:p>
+    <w:p/>
+    <w:p>
+      <w:pPr>
+        <w:rPr>
+          <w:b/>
+          <w:bCs/>
+        </w:rPr>
+      </w:pPr>
+      <w:r>
+        <w:t xml:space="preserve">Sigue funcionando bien eso es </w:t>
+      </w:r>
+      <w:r>
+        <w:rPr>
+          <w:b/>
+          <w:bCs/>
+        </w:rPr>
+        <w:t>muy bien</w:t>
+      </w:r>
+    </w:p>
+    <w:p>
+      <w:pPr>
+        <w:rPr>
+          <w:b/>
+          <w:bCs/>
+        </w:rPr>
+      </w:pPr>
+    </w:p>
+    <w:p>
+      <w:pPr>
+        <w:rPr>
+          <w:b/>
+          <w:bCs/>
+        </w:rPr>
+      </w:pPr>
+      <w:r>
+        <w:rPr>
+          <w:b/>
+          <w:bCs/>
+        </w:rPr>
+        <w:t>PARA VER LAS RUTAS A LAS QUE PODEMOS ACCEDER TENEMOS EL COMANDO</w:t>
+      </w:r>
+    </w:p>
+    <w:p>
+      <w:pPr>
+        <w:rPr>
+          <w:b/>
+          <w:bCs/>
+        </w:rPr>
+      </w:pPr>
+      <w:r>
+        <w:rPr>
+          <w:b/>
+          <w:bCs/>
+        </w:rPr>
+        <w:t>p</w:t>
+      </w:r>
+      <w:r>
+        <w:rPr>
+          <w:b/>
+          <w:bCs/>
+        </w:rPr>
+        <w:t xml:space="preserve">hp artisan </w:t>
+      </w:r>
+      <w:proofErr w:type="gramStart"/>
+      <w:r>
+        <w:rPr>
+          <w:b/>
+          <w:bCs/>
+        </w:rPr>
+        <w:t>route:list</w:t>
+      </w:r>
+      <w:proofErr w:type="gramEnd"/>
+    </w:p>
+    <w:p>
+      <w:r>
+        <w:drawing>
+          <wp:inline distT="0" distB="0" distL="0" distR="0" wp14:anchorId="04667BCF" wp14:editId="7662E109">
+            <wp:extent cx="5396230" cy="1022985"/>
+            <wp:effectExtent l="0" t="0" r="1270" b="5715"/>
+            <wp:docPr id="78" name="Imagen 78"/>
+            <wp:cNvGraphicFramePr>
+              <a:graphicFrameLocks xmlns:a="http://schemas.openxmlformats.org/drawingml/2006/main" noChangeAspect="1"/>
+            </wp:cNvGraphicFramePr>
+            <a:graphic xmlns:a="http://schemas.openxmlformats.org/drawingml/2006/main">
+              <a:graphicData uri="http://schemas.openxmlformats.org/drawingml/2006/picture">
+                <pic:pic xmlns:pic="http://schemas.openxmlformats.org/drawingml/2006/picture">
+                  <pic:nvPicPr>
+                    <pic:cNvPr id="1" name=""/>
+                    <pic:cNvPicPr/>
+                  </pic:nvPicPr>
+                  <pic:blipFill>
+                    <a:blip r:embed="rId55"/>
+                    <a:stretch>
+                      <a:fillRect/>
+                    </a:stretch>
+                  </pic:blipFill>
+                  <pic:spPr>
+                    <a:xfrm>
+                      <a:off x="0" y="0"/>
+                      <a:ext cx="5396230" cy="1022985"/>
+                    </a:xfrm>
+                    <a:prstGeom prst="rect">
+                      <a:avLst/>
+                    </a:prstGeom>
+                  </pic:spPr>
+                </pic:pic>
+              </a:graphicData>
+            </a:graphic>
+          </wp:inline>
+        </w:drawing>
+      </w:r>
+    </w:p>
+    <w:p/>
+    <w:p>
+      <w:r>
+        <w:t xml:space="preserve">A </w:t>
+      </w:r>
+      <w:proofErr w:type="gramStart"/>
+      <w:r>
+        <w:t>continuación</w:t>
+      </w:r>
+      <w:proofErr w:type="gramEnd"/>
+      <w:r>
+        <w:t xml:space="preserve"> podríamos poner todas las rutas que vamos a necesitar. Pero si no las queremos poner todas podemos usar algo muy singular y que vamos a usar bastante.</w:t>
+      </w:r>
+    </w:p>
+    <w:p>
+      <w:pPr>
+        <w:rPr>
+          <w:b/>
+          <w:bCs/>
+        </w:rPr>
+      </w:pPr>
+    </w:p>
+    <w:p>
+      <w:pPr>
+        <w:rPr>
+          <w:b/>
+          <w:bCs/>
+        </w:rPr>
+      </w:pPr>
+      <w:proofErr w:type="gramStart"/>
+      <w:r>
+        <w:rPr>
+          <w:b/>
+          <w:bCs/>
+        </w:rPr>
+        <w:t>Rou</w:t>
+      </w:r>
+      <w:r>
+        <w:rPr>
+          <w:b/>
+          <w:bCs/>
+        </w:rPr>
+        <w:t>t</w:t>
+      </w:r>
+      <w:r>
+        <w:rPr>
+          <w:b/>
+          <w:bCs/>
+        </w:rPr>
+        <w:t>e::</w:t>
+      </w:r>
+      <w:proofErr w:type="gramEnd"/>
+      <w:r>
+        <w:rPr>
+          <w:b/>
+          <w:bCs/>
+        </w:rPr>
+        <w:t>resources(‘user’, ‘UserController’)</w:t>
+      </w:r>
+    </w:p>
+    <w:p>
+      <w:pPr>
+        <w:rPr>
+          <w:b/>
+          <w:bCs/>
+        </w:rPr>
+      </w:pPr>
+    </w:p>
+    <w:p>
+      <w:r>
+        <w:rPr>
+          <w:b/>
+          <w:bCs/>
+        </w:rPr>
+        <w:t xml:space="preserve">‘users’ = </w:t>
+      </w:r>
+      <w:r>
+        <w:t>colocamos el nombre de la ruta principal del navegador</w:t>
+      </w:r>
+    </w:p>
+    <w:p>
+      <w:r>
+        <w:rPr>
+          <w:b/>
+          <w:bCs/>
+        </w:rPr>
+        <w:t xml:space="preserve">‘UserController’ = </w:t>
+      </w:r>
+      <w:r>
+        <w:t>colocamos el nombre del controlador</w:t>
+      </w:r>
+    </w:p>
+    <w:p/>
+    <w:p>
+      <w:r>
+        <w:t xml:space="preserve">De esta manera </w:t>
+      </w:r>
+      <w:r>
+        <w:rPr>
+          <w:b/>
+          <w:bCs/>
+        </w:rPr>
+        <w:t>laravel va ha llamar automáticamente al método del controlador siempre que este coincida con la ruta introducida</w:t>
+      </w:r>
+    </w:p>
+    <w:p>
+      <w:pPr>
+        <w:rPr>
+          <w:b/>
+          <w:bCs/>
+        </w:rPr>
+      </w:pPr>
+      <w:r>
+        <w:t xml:space="preserve">Por ejemplo </w:t>
+      </w:r>
+      <w:r>
+        <w:rPr>
+          <w:b/>
+          <w:bCs/>
+        </w:rPr>
+        <w:t xml:space="preserve">localhost/empleado/create </w:t>
+      </w:r>
+      <w:r>
+        <w:rPr>
+          <w:b/>
+          <w:bCs/>
+        </w:rPr>
+        <w:sym w:font="Wingdings" w:char="F0E0"/>
+      </w:r>
+      <w:r>
+        <w:rPr>
+          <w:b/>
+          <w:bCs/>
+        </w:rPr>
+        <w:t xml:space="preserve"> EmpleadosController@</w:t>
+      </w:r>
+      <w:proofErr w:type="gramStart"/>
+      <w:r>
+        <w:rPr>
+          <w:b/>
+          <w:bCs/>
+        </w:rPr>
+        <w:t>create(</w:t>
+      </w:r>
+      <w:proofErr w:type="gramEnd"/>
+      <w:r>
+        <w:rPr>
+          <w:b/>
+          <w:bCs/>
+        </w:rPr>
+        <w:t>)</w:t>
+      </w:r>
+    </w:p>
+    <w:p>
+      <w:pPr>
+        <w:rPr>
+          <w:b/>
+          <w:bCs/>
+        </w:rPr>
+      </w:pPr>
+    </w:p>
+    <w:p>
+      <w:r>
+        <w:drawing>
+          <wp:inline distT="0" distB="0" distL="0" distR="0" wp14:anchorId="330C611B" wp14:editId="40842BA4">
+            <wp:extent cx="5396230" cy="2997835"/>
+            <wp:effectExtent l="0" t="0" r="1270" b="0"/>
+            <wp:docPr id="79" name="Imagen 79"/>
+            <wp:cNvGraphicFramePr>
+              <a:graphicFrameLocks xmlns:a="http://schemas.openxmlformats.org/drawingml/2006/main" noChangeAspect="1"/>
+            </wp:cNvGraphicFramePr>
+            <a:graphic xmlns:a="http://schemas.openxmlformats.org/drawingml/2006/main">
+              <a:graphicData uri="http://schemas.openxmlformats.org/drawingml/2006/picture">
+                <pic:pic xmlns:pic="http://schemas.openxmlformats.org/drawingml/2006/picture">
+                  <pic:nvPicPr>
+                    <pic:cNvPr id="1" name=""/>
+                    <pic:cNvPicPr/>
+                  </pic:nvPicPr>
+                  <pic:blipFill>
+                    <a:blip r:embed="rId56"/>
+                    <a:stretch>
+                      <a:fillRect/>
+                    </a:stretch>
+                  </pic:blipFill>
+                  <pic:spPr>
+                    <a:xfrm>
+                      <a:off x="0" y="0"/>
+                      <a:ext cx="5396230" cy="2997835"/>
+                    </a:xfrm>
+                    <a:prstGeom prst="rect">
+                      <a:avLst/>
+                    </a:prstGeom>
+                  </pic:spPr>
+                </pic:pic>
+              </a:graphicData>
+            </a:graphic>
+          </wp:inline>
+        </w:drawing>
+      </w:r>
+    </w:p>
+    <w:p>
+      <w:r>
+        <w:t>FUNCIONAS BIEEEN ESO ES BIEN</w:t>
+      </w:r>
+    </w:p>
+    <w:p/>
+    <w:p>
+      <w:pPr>
+        <w:pStyle w:val="Ttulo"/>
+      </w:pPr>
+      <w:r>
+        <w:t>VISTA CREATE</w:t>
+      </w:r>
+    </w:p>
+    <w:p>
+      <w:r>
+        <w:t>Vamos a crear el formulario para la información del empleado que se va ha ingresar en la base de datos.</w:t>
+      </w:r>
+    </w:p>
+    <w:p/>
+    <w:p>
+      <w:pPr>
+        <w:rPr>
+          <w:b/>
+          <w:bCs/>
+        </w:rPr>
+      </w:pPr>
+      <w:r>
+        <w:rPr>
+          <w:b/>
+          <w:bCs/>
+        </w:rPr>
+        <w:t>Vamos a la vista create.blade.php</w:t>
+      </w:r>
+    </w:p>
+    <w:p>
+      <w:r>
+        <w:t>Creamos el formulario de empleado</w:t>
+      </w:r>
+    </w:p>
+    <w:p>
+      <w:r>
+        <w:drawing>
+          <wp:inline distT="0" distB="0" distL="0" distR="0" wp14:anchorId="13418388" wp14:editId="517B63D3">
+            <wp:extent cx="5396230" cy="1192192"/>
+            <wp:effectExtent l="0" t="0" r="1270" b="1905"/>
+            <wp:docPr id="80" name="Imagen 80"/>
+            <wp:cNvGraphicFramePr>
+              <a:graphicFrameLocks xmlns:a="http://schemas.openxmlformats.org/drawingml/2006/main" noChangeAspect="1"/>
+            </wp:cNvGraphicFramePr>
+            <a:graphic xmlns:a="http://schemas.openxmlformats.org/drawingml/2006/main">
+              <a:graphicData uri="http://schemas.openxmlformats.org/drawingml/2006/picture">
+                <pic:pic xmlns:pic="http://schemas.openxmlformats.org/drawingml/2006/picture">
+                  <pic:nvPicPr>
+                    <pic:cNvPr id="1" name=""/>
+                    <pic:cNvPicPr/>
+                  </pic:nvPicPr>
+                  <pic:blipFill>
+                    <a:blip r:embed="rId57"/>
+                    <a:stretch>
+                      <a:fillRect/>
+                    </a:stretch>
+                  </pic:blipFill>
+                  <pic:spPr>
+                    <a:xfrm>
+                      <a:off x="0" y="0"/>
+                      <a:ext cx="5402555" cy="1193589"/>
+                    </a:xfrm>
+                    <a:prstGeom prst="rect">
+                      <a:avLst/>
+                    </a:prstGeom>
+                  </pic:spPr>
+                </pic:pic>
+              </a:graphicData>
+            </a:graphic>
+          </wp:inline>
+        </w:drawing>
+      </w:r>
+    </w:p>
+    <w:p/>
+    <w:p>
+      <w:pPr>
+        <w:rPr>
+          <w:b/>
+          <w:bCs/>
+        </w:rPr>
+      </w:pPr>
+      <w:r>
+        <w:rPr>
+          <w:b/>
+          <w:bCs/>
+        </w:rPr>
+        <w:t>¿HACIA DÓNDE SE HACE EL ENVÍO?</w:t>
+      </w:r>
+    </w:p>
+    <w:p>
+      <w:pPr>
+        <w:rPr>
+          <w:b/>
+          <w:bCs/>
+        </w:rPr>
+      </w:pPr>
+      <w:r>
+        <w:lastRenderedPageBreak/>
+        <w:t xml:space="preserve">Si hacemos </w:t>
+      </w:r>
+      <w:r>
+        <w:rPr>
+          <w:b/>
+          <w:bCs/>
+        </w:rPr>
+        <w:t xml:space="preserve">php artisan </w:t>
+      </w:r>
+      <w:proofErr w:type="gramStart"/>
+      <w:r>
+        <w:rPr>
+          <w:b/>
+          <w:bCs/>
+        </w:rPr>
+        <w:t>route:list</w:t>
+      </w:r>
+      <w:proofErr w:type="gramEnd"/>
+    </w:p>
+    <w:p>
+      <w:r>
+        <w:drawing>
+          <wp:inline distT="0" distB="0" distL="0" distR="0" wp14:anchorId="65BCC421" wp14:editId="553BE3B8">
+            <wp:extent cx="5396230" cy="280035"/>
+            <wp:effectExtent l="0" t="0" r="1270" b="0"/>
+            <wp:docPr id="81" name="Imagen 81"/>
+            <wp:cNvGraphicFramePr>
+              <a:graphicFrameLocks xmlns:a="http://schemas.openxmlformats.org/drawingml/2006/main" noChangeAspect="1"/>
+            </wp:cNvGraphicFramePr>
+            <a:graphic xmlns:a="http://schemas.openxmlformats.org/drawingml/2006/main">
+              <a:graphicData uri="http://schemas.openxmlformats.org/drawingml/2006/picture">
+                <pic:pic xmlns:pic="http://schemas.openxmlformats.org/drawingml/2006/picture">
+                  <pic:nvPicPr>
+                    <pic:cNvPr id="1" name=""/>
+                    <pic:cNvPicPr/>
+                  </pic:nvPicPr>
+                  <pic:blipFill>
+                    <a:blip r:embed="rId58"/>
+                    <a:stretch>
+                      <a:fillRect/>
+                    </a:stretch>
+                  </pic:blipFill>
+                  <pic:spPr>
+                    <a:xfrm>
+                      <a:off x="0" y="0"/>
+                      <a:ext cx="5396230" cy="280035"/>
+                    </a:xfrm>
+                    <a:prstGeom prst="rect">
+                      <a:avLst/>
+                    </a:prstGeom>
+                  </pic:spPr>
+                </pic:pic>
+              </a:graphicData>
+            </a:graphic>
+          </wp:inline>
+        </w:drawing>
+      </w:r>
+    </w:p>
+    <w:p>
+      <w:pPr>
+        <w:rPr>
+          <w:b/>
+          <w:bCs/>
+        </w:rPr>
+      </w:pPr>
+      <w:r>
+        <w:t xml:space="preserve">Vemos que hacemos el </w:t>
+      </w:r>
+      <w:r>
+        <w:rPr>
+          <w:b/>
+          <w:bCs/>
+        </w:rPr>
+        <w:t xml:space="preserve">método POST </w:t>
+      </w:r>
+      <w:r>
+        <w:t xml:space="preserve">al enviar a empleados y que nos lleva a </w:t>
+      </w:r>
+      <w:r>
+        <w:rPr>
+          <w:b/>
+          <w:bCs/>
+        </w:rPr>
+        <w:t>storage</w:t>
+      </w:r>
+    </w:p>
+    <w:p>
+      <w:pPr>
+        <w:rPr>
+          <w:b/>
+          <w:bCs/>
+        </w:rPr>
+      </w:pPr>
+    </w:p>
+    <w:p>
+      <w:r>
+        <w:t>Nosotros usaremos una URL (</w:t>
+      </w:r>
+      <w:r>
+        <w:rPr>
+          <w:b/>
+          <w:bCs/>
+        </w:rPr>
+        <w:t>con el método blade</w:t>
+      </w:r>
+      <w:r>
+        <w:t>) a empleados</w:t>
+      </w:r>
+    </w:p>
+    <w:p/>
+    <w:p>
+      <w:r>
+        <w:drawing>
+          <wp:inline distT="0" distB="0" distL="0" distR="0" wp14:anchorId="6C6CCF38" wp14:editId="0B601F1C">
+            <wp:extent cx="5396230" cy="868102"/>
+            <wp:effectExtent l="0" t="0" r="1270" b="0"/>
+            <wp:docPr id="83" name="Imagen 83"/>
+            <wp:cNvGraphicFramePr>
+              <a:graphicFrameLocks xmlns:a="http://schemas.openxmlformats.org/drawingml/2006/main" noChangeAspect="1"/>
+            </wp:cNvGraphicFramePr>
+            <a:graphic xmlns:a="http://schemas.openxmlformats.org/drawingml/2006/main">
+              <a:graphicData uri="http://schemas.openxmlformats.org/drawingml/2006/picture">
+                <pic:pic xmlns:pic="http://schemas.openxmlformats.org/drawingml/2006/picture">
+                  <pic:nvPicPr>
+                    <pic:cNvPr id="1" name=""/>
+                    <pic:cNvPicPr/>
+                  </pic:nvPicPr>
+                  <pic:blipFill>
+                    <a:blip r:embed="rId59"/>
+                    <a:stretch>
+                      <a:fillRect/>
+                    </a:stretch>
+                  </pic:blipFill>
+                  <pic:spPr>
+                    <a:xfrm>
+                      <a:off x="0" y="0"/>
+                      <a:ext cx="5410292" cy="870364"/>
+                    </a:xfrm>
+                    <a:prstGeom prst="rect">
+                      <a:avLst/>
+                    </a:prstGeom>
+                  </pic:spPr>
+                </pic:pic>
+              </a:graphicData>
+            </a:graphic>
+          </wp:inline>
+        </w:drawing>
+      </w:r>
+    </w:p>
+    <w:p/>
+    <w:p>
+      <w:r>
+        <w:t>Así enviaremos a /empleados por POST de todos los empleados.</w:t>
+      </w:r>
+    </w:p>
+    <w:p/>
+    <w:p>
+      <w:r>
+        <w:t xml:space="preserve">Para que esto funcione vamos a usar </w:t>
+      </w:r>
+      <w:r>
+        <w:rPr>
+          <w:b/>
+          <w:bCs/>
+        </w:rPr>
+        <w:t>una función de laravel que genera un token</w:t>
+      </w:r>
+      <w:r>
+        <w:rPr>
+          <w:b/>
+          <w:bCs/>
+        </w:rPr>
+        <w:t xml:space="preserve"> </w:t>
+      </w:r>
+      <w:r>
+        <w:rPr>
+          <w:b/>
+          <w:bCs/>
+        </w:rPr>
+        <w:t>necesario para poder enviar POST si no es imposible</w:t>
+      </w:r>
+    </w:p>
+    <w:p/>
+    <w:p>
+      <w:r>
+        <w:drawing>
+          <wp:inline distT="0" distB="0" distL="0" distR="0" wp14:anchorId="5F8C00BB" wp14:editId="15A7EE32">
+            <wp:extent cx="5396230" cy="880745"/>
+            <wp:effectExtent l="0" t="0" r="1270" b="0"/>
+            <wp:docPr id="87" name="Imagen 87"/>
+            <wp:cNvGraphicFramePr>
+              <a:graphicFrameLocks xmlns:a="http://schemas.openxmlformats.org/drawingml/2006/main" noChangeAspect="1"/>
+            </wp:cNvGraphicFramePr>
+            <a:graphic xmlns:a="http://schemas.openxmlformats.org/drawingml/2006/main">
+              <a:graphicData uri="http://schemas.openxmlformats.org/drawingml/2006/picture">
+                <pic:pic xmlns:pic="http://schemas.openxmlformats.org/drawingml/2006/picture">
+                  <pic:nvPicPr>
+                    <pic:cNvPr id="1" name=""/>
+                    <pic:cNvPicPr/>
+                  </pic:nvPicPr>
+                  <pic:blipFill>
+                    <a:blip r:embed="rId60"/>
+                    <a:stretch>
+                      <a:fillRect/>
+                    </a:stretch>
+                  </pic:blipFill>
+                  <pic:spPr>
+                    <a:xfrm>
+                      <a:off x="0" y="0"/>
+                      <a:ext cx="5396230" cy="880745"/>
+                    </a:xfrm>
+                    <a:prstGeom prst="rect">
+                      <a:avLst/>
+                    </a:prstGeom>
+                  </pic:spPr>
+                </pic:pic>
+              </a:graphicData>
+            </a:graphic>
+          </wp:inline>
+        </w:drawing>
+      </w:r>
+    </w:p>
+    <w:p/>
+    <w:p>
+      <w:r>
+        <w:t xml:space="preserve">A continuación vamos a </w:t>
+      </w:r>
+      <w:proofErr w:type="gramStart"/>
+      <w:r>
+        <w:rPr>
+          <w:b/>
+          <w:bCs/>
+        </w:rPr>
+        <w:t>storage(</w:t>
+      </w:r>
+      <w:proofErr w:type="gramEnd"/>
+      <w:r>
+        <w:rPr>
+          <w:b/>
+          <w:bCs/>
+        </w:rPr>
+        <w:t xml:space="preserve">) </w:t>
+      </w:r>
+      <w:r>
+        <w:t xml:space="preserve">de nuestro controlador que es donde enviamos por </w:t>
+      </w:r>
+      <w:r>
+        <w:rPr>
+          <w:b/>
+          <w:bCs/>
+        </w:rPr>
+        <w:t>POST</w:t>
+      </w:r>
+      <w:r>
+        <w:t xml:space="preserve"> la información.</w:t>
+      </w:r>
+    </w:p>
+    <w:p/>
+    <w:p>
+      <w:pPr>
+        <w:rPr>
+          <w:b/>
+          <w:bCs/>
+        </w:rPr>
+      </w:pPr>
+      <w:r>
+        <w:t xml:space="preserve">Si nos fijamos el parámetro es </w:t>
+      </w:r>
+      <w:r>
+        <w:rPr>
+          <w:b/>
+          <w:bCs/>
+        </w:rPr>
+        <w:t>$request</w:t>
+      </w:r>
+      <w:r>
+        <w:t xml:space="preserve"> es la petición que </w:t>
+      </w:r>
+      <w:r>
+        <w:rPr>
+          <w:b/>
+          <w:bCs/>
+        </w:rPr>
+        <w:t>se genera al enviar los datos por POST</w:t>
+      </w:r>
+    </w:p>
+    <w:p>
+      <w:pPr>
+        <w:rPr>
+          <w:b/>
+          <w:bCs/>
+        </w:rPr>
+      </w:pPr>
+    </w:p>
+    <w:p>
+      <w:r>
+        <w:drawing>
+          <wp:inline distT="0" distB="0" distL="0" distR="0" wp14:anchorId="78951FE7" wp14:editId="6FF5D499">
+            <wp:extent cx="5003800" cy="1676400"/>
+            <wp:effectExtent l="0" t="0" r="0" b="0"/>
+            <wp:docPr id="85" name="Imagen 85"/>
+            <wp:cNvGraphicFramePr>
+              <a:graphicFrameLocks xmlns:a="http://schemas.openxmlformats.org/drawingml/2006/main" noChangeAspect="1"/>
+            </wp:cNvGraphicFramePr>
+            <a:graphic xmlns:a="http://schemas.openxmlformats.org/drawingml/2006/main">
+              <a:graphicData uri="http://schemas.openxmlformats.org/drawingml/2006/picture">
+                <pic:pic xmlns:pic="http://schemas.openxmlformats.org/drawingml/2006/picture">
+                  <pic:nvPicPr>
+                    <pic:cNvPr id="1" name=""/>
+                    <pic:cNvPicPr/>
+                  </pic:nvPicPr>
+                  <pic:blipFill>
+                    <a:blip r:embed="rId61"/>
+                    <a:stretch>
+                      <a:fillRect/>
+                    </a:stretch>
+                  </pic:blipFill>
+                  <pic:spPr>
+                    <a:xfrm>
+                      <a:off x="0" y="0"/>
+                      <a:ext cx="5003800" cy="1676400"/>
+                    </a:xfrm>
+                    <a:prstGeom prst="rect">
+                      <a:avLst/>
+                    </a:prstGeom>
+                  </pic:spPr>
+                </pic:pic>
+              </a:graphicData>
+            </a:graphic>
+          </wp:inline>
+        </w:drawing>
+      </w:r>
+    </w:p>
+    <w:p>
+      <w:pPr>
+        <w:rPr>
+          <w:b/>
+          <w:bCs/>
+        </w:rPr>
+      </w:pPr>
+      <w:r>
+        <w:t xml:space="preserve">Con esto estamos accediendo a </w:t>
+      </w:r>
+      <w:r>
+        <w:rPr>
+          <w:b/>
+          <w:bCs/>
+        </w:rPr>
+        <w:t>todos los datos que hemos enviado por la petición POST al enviar el formulario.</w:t>
+      </w:r>
+    </w:p>
+    <w:p/>
+    <w:p>
+      <w:pPr>
+        <w:rPr>
+          <w:b/>
+          <w:bCs/>
+        </w:rPr>
+      </w:pPr>
+      <w:r>
+        <w:t xml:space="preserve">Para comprobar lo que se envía en lugar de una vista vamos a devolver una respuesta </w:t>
+      </w:r>
+      <w:r>
+        <w:rPr>
+          <w:b/>
+          <w:bCs/>
+        </w:rPr>
+        <w:t>json</w:t>
+      </w:r>
+    </w:p>
+    <w:p/>
+    <w:p>
+      <w:r>
+        <w:lastRenderedPageBreak/>
+        <w:drawing>
+          <wp:inline distT="0" distB="0" distL="0" distR="0" wp14:anchorId="01E5F16F" wp14:editId="60FC6C38">
+            <wp:extent cx="4699000" cy="1498600"/>
+            <wp:effectExtent l="0" t="0" r="0" b="0"/>
+            <wp:docPr id="86" name="Imagen 86"/>
+            <wp:cNvGraphicFramePr>
+              <a:graphicFrameLocks xmlns:a="http://schemas.openxmlformats.org/drawingml/2006/main" noChangeAspect="1"/>
+            </wp:cNvGraphicFramePr>
+            <a:graphic xmlns:a="http://schemas.openxmlformats.org/drawingml/2006/main">
+              <a:graphicData uri="http://schemas.openxmlformats.org/drawingml/2006/picture">
+                <pic:pic xmlns:pic="http://schemas.openxmlformats.org/drawingml/2006/picture">
+                  <pic:nvPicPr>
+                    <pic:cNvPr id="1" name=""/>
+                    <pic:cNvPicPr/>
+                  </pic:nvPicPr>
+                  <pic:blipFill>
+                    <a:blip r:embed="rId62"/>
+                    <a:stretch>
+                      <a:fillRect/>
+                    </a:stretch>
+                  </pic:blipFill>
+                  <pic:spPr>
+                    <a:xfrm>
+                      <a:off x="0" y="0"/>
+                      <a:ext cx="4699000" cy="1498600"/>
+                    </a:xfrm>
+                    <a:prstGeom prst="rect">
+                      <a:avLst/>
+                    </a:prstGeom>
+                  </pic:spPr>
+                </pic:pic>
+              </a:graphicData>
+            </a:graphic>
+          </wp:inline>
+        </w:drawing>
+      </w:r>
+    </w:p>
+    <w:p/>
+    <w:p>
+      <w:r>
+        <w:t>DEBERÍA DE DEVOLVERNOS UN DICCIONARIO CON LA INFORMACIÓN DEL EMPLEADO ESCRITA EN LA PANTALLA COMPROBAMOS CON EL NAVEFADOR</w:t>
+      </w:r>
+    </w:p>
+    <w:p/>
+    <w:p>
+      <w:r>
+        <w:drawing>
+          <wp:inline distT="0" distB="0" distL="0" distR="0" wp14:anchorId="4F1FA2A2" wp14:editId="476B9A7A">
+            <wp:extent cx="5396230" cy="1045845"/>
+            <wp:effectExtent l="0" t="0" r="1270" b="0"/>
+            <wp:docPr id="88" name="Imagen 88"/>
+            <wp:cNvGraphicFramePr>
+              <a:graphicFrameLocks xmlns:a="http://schemas.openxmlformats.org/drawingml/2006/main" noChangeAspect="1"/>
+            </wp:cNvGraphicFramePr>
+            <a:graphic xmlns:a="http://schemas.openxmlformats.org/drawingml/2006/main">
+              <a:graphicData uri="http://schemas.openxmlformats.org/drawingml/2006/picture">
+                <pic:pic xmlns:pic="http://schemas.openxmlformats.org/drawingml/2006/picture">
+                  <pic:nvPicPr>
+                    <pic:cNvPr id="1" name=""/>
+                    <pic:cNvPicPr/>
+                  </pic:nvPicPr>
+                  <pic:blipFill>
+                    <a:blip r:embed="rId63"/>
+                    <a:stretch>
+                      <a:fillRect/>
+                    </a:stretch>
+                  </pic:blipFill>
+                  <pic:spPr>
+                    <a:xfrm>
+                      <a:off x="0" y="0"/>
+                      <a:ext cx="5396230" cy="1045845"/>
+                    </a:xfrm>
+                    <a:prstGeom prst="rect">
+                      <a:avLst/>
+                    </a:prstGeom>
+                  </pic:spPr>
+                </pic:pic>
+              </a:graphicData>
+            </a:graphic>
+          </wp:inline>
+        </w:drawing>
+      </w:r>
+    </w:p>
+    <w:p>
+      <w:r>
+        <w:t>Carga correctamente el formulario de la vista create.blade.php que ha llamado el controlador EmpleadosCotroller@</w:t>
+      </w:r>
+      <w:proofErr w:type="gramStart"/>
+      <w:r>
+        <w:t>create(</w:t>
+      </w:r>
+      <w:proofErr w:type="gramEnd"/>
+      <w:r>
+        <w:t xml:space="preserve">) </w:t>
+      </w:r>
+      <w:r>
+        <w:sym w:font="Wingdings" w:char="F0E0"/>
+      </w:r>
+      <w:r>
+        <w:t xml:space="preserve"> VAMOS BIEN</w:t>
+      </w:r>
+    </w:p>
+    <w:p/>
+    <w:p>
+      <w:r>
+        <w:t xml:space="preserve">(ME FALTA EL IMPUT </w:t>
+      </w:r>
+      <w:r>
+        <w:sym w:font="Wingdings" w:char="F04C"/>
+      </w:r>
+      <w:r>
+        <w:t>)</w:t>
+      </w:r>
+    </w:p>
+    <w:p>
+      <w:r>
+        <w:drawing>
+          <wp:inline distT="0" distB="0" distL="0" distR="0" wp14:anchorId="7901C5CE" wp14:editId="5641CAF5">
+            <wp:extent cx="5396230" cy="854710"/>
+            <wp:effectExtent l="0" t="0" r="1270" b="0"/>
+            <wp:docPr id="89" name="Imagen 89"/>
+            <wp:cNvGraphicFramePr>
+              <a:graphicFrameLocks xmlns:a="http://schemas.openxmlformats.org/drawingml/2006/main" noChangeAspect="1"/>
+            </wp:cNvGraphicFramePr>
+            <a:graphic xmlns:a="http://schemas.openxmlformats.org/drawingml/2006/main">
+              <a:graphicData uri="http://schemas.openxmlformats.org/drawingml/2006/picture">
+                <pic:pic xmlns:pic="http://schemas.openxmlformats.org/drawingml/2006/picture">
+                  <pic:nvPicPr>
+                    <pic:cNvPr id="1" name=""/>
+                    <pic:cNvPicPr/>
+                  </pic:nvPicPr>
+                  <pic:blipFill>
+                    <a:blip r:embed="rId64"/>
+                    <a:stretch>
+                      <a:fillRect/>
+                    </a:stretch>
+                  </pic:blipFill>
+                  <pic:spPr>
+                    <a:xfrm>
+                      <a:off x="0" y="0"/>
+                      <a:ext cx="5396230" cy="854710"/>
+                    </a:xfrm>
+                    <a:prstGeom prst="rect">
+                      <a:avLst/>
+                    </a:prstGeom>
+                  </pic:spPr>
+                </pic:pic>
+              </a:graphicData>
+            </a:graphic>
+          </wp:inline>
+        </w:drawing>
+      </w:r>
+    </w:p>
+    <w:p>
+      <w:r>
+        <w:drawing>
+          <wp:inline distT="0" distB="0" distL="0" distR="0" wp14:anchorId="37B19FBE" wp14:editId="46AF832A">
+            <wp:extent cx="5396230" cy="1197610"/>
+            <wp:effectExtent l="0" t="0" r="1270" b="0"/>
+            <wp:docPr id="90" name="Imagen 90"/>
+            <wp:cNvGraphicFramePr>
+              <a:graphicFrameLocks xmlns:a="http://schemas.openxmlformats.org/drawingml/2006/main" noChangeAspect="1"/>
+            </wp:cNvGraphicFramePr>
+            <a:graphic xmlns:a="http://schemas.openxmlformats.org/drawingml/2006/main">
+              <a:graphicData uri="http://schemas.openxmlformats.org/drawingml/2006/picture">
+                <pic:pic xmlns:pic="http://schemas.openxmlformats.org/drawingml/2006/picture">
+                  <pic:nvPicPr>
+                    <pic:cNvPr id="1" name=""/>
+                    <pic:cNvPicPr/>
+                  </pic:nvPicPr>
+                  <pic:blipFill>
+                    <a:blip r:embed="rId65"/>
+                    <a:stretch>
+                      <a:fillRect/>
+                    </a:stretch>
+                  </pic:blipFill>
+                  <pic:spPr>
+                    <a:xfrm>
+                      <a:off x="0" y="0"/>
+                      <a:ext cx="5396230" cy="1197610"/>
+                    </a:xfrm>
+                    <a:prstGeom prst="rect">
+                      <a:avLst/>
+                    </a:prstGeom>
+                  </pic:spPr>
+                </pic:pic>
+              </a:graphicData>
+            </a:graphic>
+          </wp:inline>
+        </w:drawing>
+      </w:r>
+    </w:p>
+    <w:p>
+      <w:r>
+        <w:drawing>
+          <wp:inline distT="0" distB="0" distL="0" distR="0" wp14:anchorId="3E5E9705" wp14:editId="6A2003B1">
+            <wp:extent cx="5396230" cy="600710"/>
+            <wp:effectExtent l="0" t="0" r="1270" b="0"/>
+            <wp:docPr id="91" name="Imagen 91"/>
+            <wp:cNvGraphicFramePr>
+              <a:graphicFrameLocks xmlns:a="http://schemas.openxmlformats.org/drawingml/2006/main" noChangeAspect="1"/>
+            </wp:cNvGraphicFramePr>
+            <a:graphic xmlns:a="http://schemas.openxmlformats.org/drawingml/2006/main">
+              <a:graphicData uri="http://schemas.openxmlformats.org/drawingml/2006/picture">
+                <pic:pic xmlns:pic="http://schemas.openxmlformats.org/drawingml/2006/picture">
+                  <pic:nvPicPr>
+                    <pic:cNvPr id="1" name=""/>
+                    <pic:cNvPicPr/>
+                  </pic:nvPicPr>
+                  <pic:blipFill>
+                    <a:blip r:embed="rId66"/>
+                    <a:stretch>
+                      <a:fillRect/>
+                    </a:stretch>
+                  </pic:blipFill>
+                  <pic:spPr>
+                    <a:xfrm>
+                      <a:off x="0" y="0"/>
+                      <a:ext cx="5396230" cy="600710"/>
+                    </a:xfrm>
+                    <a:prstGeom prst="rect">
+                      <a:avLst/>
+                    </a:prstGeom>
+                  </pic:spPr>
+                </pic:pic>
+              </a:graphicData>
+            </a:graphic>
+          </wp:inline>
+        </w:drawing>
+      </w:r>
+    </w:p>
+    <w:p>
+      <w:r>
+        <w:t>Ahora sí vemos que tenemos los valores de todos los campos genial (</w:t>
+      </w:r>
+      <w:r>
+        <w:rPr>
+          <w:b/>
+          <w:bCs/>
+        </w:rPr>
+        <w:t>Incluyendo el token</w:t>
+      </w:r>
+      <w:r>
+        <w:t>).</w:t>
+      </w:r>
+    </w:p>
+    <w:p/>
+    <w:p>
+      <w:r>
+        <w:t>Una vez que ya sabemos que funciona continuamos agregando más campos.</w:t>
+      </w:r>
+    </w:p>
+    <w:p>
+      <w:r>
+        <w:lastRenderedPageBreak/>
+        <w:drawing>
+          <wp:inline distT="0" distB="0" distL="0" distR="0" wp14:anchorId="349C4AE1" wp14:editId="3CD9ACA5">
+            <wp:extent cx="5396230" cy="2620645"/>
+            <wp:effectExtent l="0" t="0" r="1270" b="0"/>
+            <wp:docPr id="92" name="Imagen 92"/>
+            <wp:cNvGraphicFramePr>
+              <a:graphicFrameLocks xmlns:a="http://schemas.openxmlformats.org/drawingml/2006/main" noChangeAspect="1"/>
+            </wp:cNvGraphicFramePr>
+            <a:graphic xmlns:a="http://schemas.openxmlformats.org/drawingml/2006/main">
+              <a:graphicData uri="http://schemas.openxmlformats.org/drawingml/2006/picture">
+                <pic:pic xmlns:pic="http://schemas.openxmlformats.org/drawingml/2006/picture">
+                  <pic:nvPicPr>
+                    <pic:cNvPr id="1" name=""/>
+                    <pic:cNvPicPr/>
+                  </pic:nvPicPr>
+                  <pic:blipFill>
+                    <a:blip r:embed="rId67"/>
+                    <a:stretch>
+                      <a:fillRect/>
+                    </a:stretch>
+                  </pic:blipFill>
+                  <pic:spPr>
+                    <a:xfrm>
+                      <a:off x="0" y="0"/>
+                      <a:ext cx="5396230" cy="2620645"/>
+                    </a:xfrm>
+                    <a:prstGeom prst="rect">
+                      <a:avLst/>
+                    </a:prstGeom>
+                  </pic:spPr>
+                </pic:pic>
+              </a:graphicData>
+            </a:graphic>
+          </wp:inline>
+        </w:drawing>
+      </w:r>
+    </w:p>
+    <w:p/>
+    <w:p>
+      <w:r>
+        <w:t>Comprobamos si funciona</w:t>
+      </w:r>
+    </w:p>
+    <w:p>
+      <w:r>
+        <w:drawing>
+          <wp:inline distT="0" distB="0" distL="0" distR="0" wp14:anchorId="7FF239D6" wp14:editId="78D9006C">
+            <wp:extent cx="4914900" cy="2768600"/>
+            <wp:effectExtent l="0" t="0" r="0" b="0"/>
+            <wp:docPr id="94" name="Imagen 94"/>
+            <wp:cNvGraphicFramePr>
+              <a:graphicFrameLocks xmlns:a="http://schemas.openxmlformats.org/drawingml/2006/main" noChangeAspect="1"/>
+            </wp:cNvGraphicFramePr>
+            <a:graphic xmlns:a="http://schemas.openxmlformats.org/drawingml/2006/main">
+              <a:graphicData uri="http://schemas.openxmlformats.org/drawingml/2006/picture">
+                <pic:pic xmlns:pic="http://schemas.openxmlformats.org/drawingml/2006/picture">
+                  <pic:nvPicPr>
+                    <pic:cNvPr id="1" name=""/>
+                    <pic:cNvPicPr/>
+                  </pic:nvPicPr>
+                  <pic:blipFill>
+                    <a:blip r:embed="rId68"/>
+                    <a:stretch>
+                      <a:fillRect/>
+                    </a:stretch>
+                  </pic:blipFill>
+                  <pic:spPr>
+                    <a:xfrm>
+                      <a:off x="0" y="0"/>
+                      <a:ext cx="4914900" cy="2768600"/>
+                    </a:xfrm>
+                    <a:prstGeom prst="rect">
+                      <a:avLst/>
+                    </a:prstGeom>
+                  </pic:spPr>
+                </pic:pic>
+              </a:graphicData>
+            </a:graphic>
+          </wp:inline>
+        </w:drawing>
+      </w:r>
+    </w:p>
+    <w:p>
+      <w:r>
+        <w:drawing>
+          <wp:inline distT="0" distB="0" distL="0" distR="0" wp14:anchorId="0075D0ED" wp14:editId="0EF926DE">
+            <wp:extent cx="5396230" cy="495300"/>
+            <wp:effectExtent l="0" t="0" r="1270" b="0"/>
+            <wp:docPr id="93" name="Imagen 93"/>
+            <wp:cNvGraphicFramePr>
+              <a:graphicFrameLocks xmlns:a="http://schemas.openxmlformats.org/drawingml/2006/main" noChangeAspect="1"/>
+            </wp:cNvGraphicFramePr>
+            <a:graphic xmlns:a="http://schemas.openxmlformats.org/drawingml/2006/main">
+              <a:graphicData uri="http://schemas.openxmlformats.org/drawingml/2006/picture">
+                <pic:pic xmlns:pic="http://schemas.openxmlformats.org/drawingml/2006/picture">
+                  <pic:nvPicPr>
+                    <pic:cNvPr id="1" name=""/>
+                    <pic:cNvPicPr/>
+                  </pic:nvPicPr>
+                  <pic:blipFill>
+                    <a:blip r:embed="rId69"/>
+                    <a:stretch>
+                      <a:fillRect/>
+                    </a:stretch>
+                  </pic:blipFill>
+                  <pic:spPr>
+                    <a:xfrm>
+                      <a:off x="0" y="0"/>
+                      <a:ext cx="5396230" cy="495300"/>
+                    </a:xfrm>
+                    <a:prstGeom prst="rect">
+                      <a:avLst/>
+                    </a:prstGeom>
+                  </pic:spPr>
+                </pic:pic>
+              </a:graphicData>
+            </a:graphic>
+          </wp:inline>
+        </w:drawing>
+      </w:r>
+    </w:p>
+    <w:p/>
+    <w:p/>
+    <w:p>
+      <w:pPr>
+        <w:rPr>
+          <w:b/>
+          <w:bCs/>
+        </w:rPr>
+      </w:pPr>
+      <w:r>
+        <w:rPr>
+          <w:b/>
+          <w:bCs/>
+        </w:rPr>
+        <w:t>Todo GENIAL.</w:t>
+      </w:r>
+    </w:p>
+    <w:p>
+      <w:pPr>
+        <w:rPr>
+          <w:b/>
+          <w:bCs/>
+        </w:rPr>
+      </w:pPr>
+    </w:p>
+    <w:p>
+      <w:pPr>
+        <w:pStyle w:val="Ttulo"/>
+      </w:pPr>
+      <w:r>
+        <w:t xml:space="preserve">INSERTAR DATOS Y SUBIR </w:t>
+      </w:r>
+      <w:r>
+        <w:t>FOTO</w:t>
+      </w:r>
+    </w:p>
+    <w:p>
+      <w:r>
+        <w:t>Necesitamos aislar la información y hacer que coincidan en la base de datos.</w:t>
+      </w:r>
+    </w:p>
+    <w:p/>
+    <w:p>
+      <w:r>
+        <w:rPr>
+          <w:b/>
+          <w:bCs/>
+        </w:rPr>
+        <w:t>Vamos al controller</w:t>
+      </w:r>
+      <w:r>
+        <w:t>.</w:t>
+      </w:r>
+    </w:p>
+    <w:p>
+      <w:pPr>
+        <w:rPr>
+          <w:b/>
+          <w:bCs/>
+        </w:rPr>
+      </w:pPr>
+      <w:r>
+        <w:t xml:space="preserve">En lugar de </w:t>
+      </w:r>
+      <w:r>
+        <w:rPr>
+          <w:b/>
+          <w:bCs/>
+        </w:rPr>
+        <w:t>$variable = request()-&gt;</w:t>
+      </w:r>
+      <w:proofErr w:type="gramStart"/>
+      <w:r>
+        <w:rPr>
+          <w:b/>
+          <w:bCs/>
+        </w:rPr>
+        <w:t>all(</w:t>
+      </w:r>
+      <w:proofErr w:type="gramEnd"/>
+      <w:r>
+        <w:rPr>
+          <w:b/>
+          <w:bCs/>
+        </w:rPr>
+        <w:t>);</w:t>
+      </w:r>
+    </w:p>
+    <w:p>
+      <w:r>
+        <w:t>Le indico lo siguiente:</w:t>
+      </w:r>
+    </w:p>
+    <w:p>
+      <w:pPr>
+        <w:rPr>
+          <w:b/>
+          <w:bCs/>
+        </w:rPr>
+      </w:pPr>
+      <w:r>
+        <w:rPr>
+          <w:b/>
+          <w:bCs/>
+        </w:rPr>
+        <w:t>$datosEmpleado=request()-&gt;except(‘_token’)</w:t>
+      </w:r>
+      <w:r>
+        <w:t xml:space="preserve"> Para que nos guarde toda la información de la petición menos el </w:t>
+      </w:r>
+      <w:r>
+        <w:rPr>
+          <w:b/>
+          <w:bCs/>
+        </w:rPr>
+        <w:t>token</w:t>
+      </w:r>
+    </w:p>
+    <w:p>
+      <w:pPr>
+        <w:rPr>
+          <w:b/>
+          <w:bCs/>
+        </w:rPr>
+      </w:pPr>
+      <w:r>
+        <w:rPr>
+          <w:b/>
+          <w:bCs/>
+        </w:rPr>
+        <w:lastRenderedPageBreak/>
+        <w:drawing>
+          <wp:inline distT="0" distB="0" distL="0" distR="0" wp14:anchorId="19B2707D" wp14:editId="4C65B6B2">
+            <wp:extent cx="5396230" cy="527050"/>
+            <wp:effectExtent l="0" t="0" r="1270" b="6350"/>
+            <wp:docPr id="96" name="Imagen 96"/>
+            <wp:cNvGraphicFramePr>
+              <a:graphicFrameLocks xmlns:a="http://schemas.openxmlformats.org/drawingml/2006/main" noChangeAspect="1"/>
+            </wp:cNvGraphicFramePr>
+            <a:graphic xmlns:a="http://schemas.openxmlformats.org/drawingml/2006/main">
+              <a:graphicData uri="http://schemas.openxmlformats.org/drawingml/2006/picture">
+                <pic:pic xmlns:pic="http://schemas.openxmlformats.org/drawingml/2006/picture">
+                  <pic:nvPicPr>
+                    <pic:cNvPr id="1" name=""/>
+                    <pic:cNvPicPr/>
+                  </pic:nvPicPr>
+                  <pic:blipFill>
+                    <a:blip r:embed="rId70"/>
+                    <a:stretch>
+                      <a:fillRect/>
+                    </a:stretch>
+                  </pic:blipFill>
+                  <pic:spPr>
+                    <a:xfrm>
+                      <a:off x="0" y="0"/>
+                      <a:ext cx="5396230" cy="527050"/>
+                    </a:xfrm>
+                    <a:prstGeom prst="rect">
+                      <a:avLst/>
+                    </a:prstGeom>
+                  </pic:spPr>
+                </pic:pic>
+              </a:graphicData>
+            </a:graphic>
+          </wp:inline>
+        </w:drawing>
+      </w:r>
+    </w:p>
+    <w:p>
+      <w:pPr>
+        <w:rPr>
+          <w:b/>
+          <w:bCs/>
+        </w:rPr>
+      </w:pPr>
+    </w:p>
+    <w:p>
+      <w:pPr>
+        <w:rPr>
+          <w:b/>
+          <w:bCs/>
+        </w:rPr>
+      </w:pPr>
+      <w:r>
+        <w:t xml:space="preserve">Para insertar los datos llamamos al modelo </w:t>
+      </w:r>
+      <w:proofErr w:type="gramStart"/>
+      <w:r>
+        <w:rPr>
+          <w:b/>
+          <w:bCs/>
+        </w:rPr>
+        <w:t>Emleados::</w:t>
+      </w:r>
+      <w:proofErr w:type="gramEnd"/>
+      <w:r>
+        <w:rPr>
+          <w:b/>
+          <w:bCs/>
+        </w:rPr>
+        <w:t>insert($array)</w:t>
+      </w:r>
+    </w:p>
+    <w:p>
+      <w:pPr>
+        <w:rPr>
+          <w:b/>
+          <w:bCs/>
+        </w:rPr>
+      </w:pPr>
+    </w:p>
+    <w:p>
+      <w:pPr>
+        <w:rPr>
+          <w:b/>
+          <w:bCs/>
+        </w:rPr>
+      </w:pPr>
+      <w:r>
+        <w:rPr>
+          <w:b/>
+          <w:bCs/>
+        </w:rPr>
+        <w:drawing>
+          <wp:inline distT="0" distB="0" distL="0" distR="0" wp14:anchorId="35989189" wp14:editId="6690F400">
+            <wp:extent cx="5396230" cy="1729105"/>
+            <wp:effectExtent l="0" t="0" r="1270" b="0"/>
+            <wp:docPr id="97" name="Imagen 97"/>
+            <wp:cNvGraphicFramePr>
+              <a:graphicFrameLocks xmlns:a="http://schemas.openxmlformats.org/drawingml/2006/main" noChangeAspect="1"/>
+            </wp:cNvGraphicFramePr>
+            <a:graphic xmlns:a="http://schemas.openxmlformats.org/drawingml/2006/main">
+              <a:graphicData uri="http://schemas.openxmlformats.org/drawingml/2006/picture">
+                <pic:pic xmlns:pic="http://schemas.openxmlformats.org/drawingml/2006/picture">
+                  <pic:nvPicPr>
+                    <pic:cNvPr id="1" name=""/>
+                    <pic:cNvPicPr/>
+                  </pic:nvPicPr>
+                  <pic:blipFill>
+                    <a:blip r:embed="rId71"/>
+                    <a:stretch>
+                      <a:fillRect/>
+                    </a:stretch>
+                  </pic:blipFill>
+                  <pic:spPr>
+                    <a:xfrm>
+                      <a:off x="0" y="0"/>
+                      <a:ext cx="5396230" cy="1729105"/>
+                    </a:xfrm>
+                    <a:prstGeom prst="rect">
+                      <a:avLst/>
+                    </a:prstGeom>
+                  </pic:spPr>
+                </pic:pic>
+              </a:graphicData>
+            </a:graphic>
+          </wp:inline>
+        </w:drawing>
+      </w:r>
+    </w:p>
+    <w:p>
+      <w:pPr>
+        <w:rPr>
+          <w:b/>
+          <w:bCs/>
+        </w:rPr>
+      </w:pPr>
+    </w:p>
+    <w:p>
+      <w:pPr>
+        <w:rPr>
+          <w:b/>
+          <w:bCs/>
+        </w:rPr>
+      </w:pPr>
+      <w:hyperlink r:id="rId72" w:history="1">
+        <w:r>
+          <w:rPr>
+            <w:rStyle w:val="Hipervnculo"/>
+            <w:b/>
+            <w:bCs/>
+          </w:rPr>
+          <w:t>https://www.youtube.com/watch?v=PO-DmjDAqQo</w:t>
+        </w:r>
+      </w:hyperlink>
+    </w:p>
+    <w:p>
+      <w:pPr>
+        <w:rPr>
+          <w:b/>
+          <w:bCs/>
+        </w:rPr>
+      </w:pPr>
+      <w:r>
+        <w:rPr>
+          <w:b/>
+          <w:bCs/>
+        </w:rPr>
+        <w:t>min 2:19</w:t>
+      </w:r>
     </w:p>
     <w:p>
       <w:pPr>
@@ -4053,7 +5947,7 @@
       </w:pPr>
     </w:p>
     <w:sectPr>
-      <w:headerReference w:type="default" r:id="rId42"/>
+      <w:headerReference w:type="default" r:id="rId73"/>
       <w:pgSz w:w="11900" w:h="16840"/>
       <w:pgMar w:top="1417" w:right="1701" w:bottom="1417" w:left="1701" w:header="708" w:footer="708" w:gutter="0"/>
       <w:cols w:space="708"/>

</xml_diff>